<commit_message>
small update in func requirements and naive method
</commit_message>
<xml_diff>
--- a/ЭПИ 1.docx
+++ b/ЭПИ 1.docx
@@ -1,6 +1,6 @@
 
 <file path=word/document.xml><?xml version="1.0" encoding="utf-8"?>
-<w:document xmlns:wpc="http://schemas.microsoft.com/office/word/2010/wordprocessingCanvas" xmlns:cx="http://schemas.microsoft.com/office/drawing/2014/chartex" xmlns:mc="http://schemas.openxmlformats.org/markup-compatibility/2006" xmlns:o="urn:schemas-microsoft-com:office:office" xmlns:r="http://schemas.openxmlformats.org/officeDocument/2006/relationships" xmlns:m="http://schemas.openxmlformats.org/officeDocument/2006/math" xmlns:v="urn:schemas-microsoft-com:vml" xmlns:wp14="http://schemas.microsoft.com/office/word/2010/wordprocessingDrawing" xmlns:wp="http://schemas.openxmlformats.org/drawingml/2006/wordprocessingDrawing" xmlns:w10="urn:schemas-microsoft-com:office:word" xmlns:w="http://schemas.openxmlformats.org/wordprocessingml/2006/main" xmlns:w14="http://schemas.microsoft.com/office/word/2010/wordml" xmlns:w15="http://schemas.microsoft.com/office/word/2012/wordml" xmlns:w16se="http://schemas.microsoft.com/office/word/2015/wordml/symex" xmlns:wpg="http://schemas.microsoft.com/office/word/2010/wordprocessingGroup" xmlns:wpi="http://schemas.microsoft.com/office/word/2010/wordprocessingInk" xmlns:wne="http://schemas.microsoft.com/office/word/2006/wordml" xmlns:wps="http://schemas.microsoft.com/office/word/2010/wordprocessingShape" mc:Ignorable="w14 w15 w16se wp14">
+<w:document xmlns:wpc="http://schemas.microsoft.com/office/word/2010/wordprocessingCanvas" xmlns:cx="http://schemas.microsoft.com/office/drawing/2014/chartex" xmlns:cx1="http://schemas.microsoft.com/office/drawing/2015/9/8/chartex" xmlns:cx2="http://schemas.microsoft.com/office/drawing/2015/10/21/chartex" xmlns:cx3="http://schemas.microsoft.com/office/drawing/2016/5/9/chartex" xmlns:cx4="http://schemas.microsoft.com/office/drawing/2016/5/10/chartex" xmlns:cx5="http://schemas.microsoft.com/office/drawing/2016/5/11/chartex" xmlns:cx6="http://schemas.microsoft.com/office/drawing/2016/5/12/chartex" xmlns:cx7="http://schemas.microsoft.com/office/drawing/2016/5/13/chartex" xmlns:cx8="http://schemas.microsoft.com/office/drawing/2016/5/14/chartex" xmlns:mc="http://schemas.openxmlformats.org/markup-compatibility/2006" xmlns:aink="http://schemas.microsoft.com/office/drawing/2016/ink" xmlns:am3d="http://schemas.microsoft.com/office/drawing/2017/model3d" xmlns:o="urn:schemas-microsoft-com:office:office" xmlns:oel="http://schemas.microsoft.com/office/2019/extlst" xmlns:r="http://schemas.openxmlformats.org/officeDocument/2006/relationships" xmlns:m="http://schemas.openxmlformats.org/officeDocument/2006/math" xmlns:v="urn:schemas-microsoft-com:vml" xmlns:wp14="http://schemas.microsoft.com/office/word/2010/wordprocessingDrawing" xmlns:wp="http://schemas.openxmlformats.org/drawingml/2006/wordprocessingDrawing" xmlns:w10="urn:schemas-microsoft-com:office:word" xmlns:w="http://schemas.openxmlformats.org/wordprocessingml/2006/main" xmlns:w14="http://schemas.microsoft.com/office/word/2010/wordml" xmlns:w15="http://schemas.microsoft.com/office/word/2012/wordml" xmlns:w16cex="http://schemas.microsoft.com/office/word/2018/wordml/cex" xmlns:w16cid="http://schemas.microsoft.com/office/word/2016/wordml/cid" xmlns:w16="http://schemas.microsoft.com/office/word/2018/wordml" xmlns:w16du="http://schemas.microsoft.com/office/word/2023/wordml/word16du" xmlns:w16sdtdh="http://schemas.microsoft.com/office/word/2020/wordml/sdtdatahash" xmlns:w16sdtfl="http://schemas.microsoft.com/office/word/2024/wordml/sdtformatlock" xmlns:w16se="http://schemas.microsoft.com/office/word/2015/wordml/symex" xmlns:wpg="http://schemas.microsoft.com/office/word/2010/wordprocessingGroup" xmlns:wpi="http://schemas.microsoft.com/office/word/2010/wordprocessingInk" xmlns:wne="http://schemas.microsoft.com/office/word/2006/wordml" xmlns:wps="http://schemas.microsoft.com/office/word/2010/wordprocessingShape" mc:Ignorable="w14 w15 w16se w16cid w16 w16cex w16sdtdh w16sdtfl w16du wp14">
   <w:body>
     <w:p>
       <w:pPr>
@@ -171,13 +171,8 @@
       <w:r>
         <w:t xml:space="preserve"> </w:t>
       </w:r>
-      <w:proofErr w:type="spellStart"/>
-      <w:r>
-        <w:t>Балин</w:t>
-      </w:r>
-      <w:proofErr w:type="spellEnd"/>
-      <w:r>
-        <w:t xml:space="preserve"> А. А.</w:t>
+      <w:r>
+        <w:t>Балин А. А.</w:t>
       </w:r>
       <w:r>
         <w:t>, Кобелев Р. П.</w:t>
@@ -672,11 +667,11 @@
         </w:numPr>
       </w:pPr>
       <w:r>
-        <w:t>Оценить трудоемкость разработки проекта методом PERT (</w:t>
+        <w:t xml:space="preserve">Оценить трудоемкость разработки проекта методом PERT (Project </w:t>
       </w:r>
       <w:proofErr w:type="spellStart"/>
       <w:r>
-        <w:t>Project</w:t>
+        <w:t>Evaluation</w:t>
       </w:r>
       <w:proofErr w:type="spellEnd"/>
       <w:r>
@@ -684,27 +679,11 @@
       </w:r>
       <w:proofErr w:type="spellStart"/>
       <w:r>
-        <w:t>Evaluation</w:t>
+        <w:t>and</w:t>
       </w:r>
       <w:proofErr w:type="spellEnd"/>
       <w:r>
-        <w:t xml:space="preserve"> </w:t>
-      </w:r>
-      <w:proofErr w:type="spellStart"/>
-      <w:r>
-        <w:t>and</w:t>
-      </w:r>
-      <w:proofErr w:type="spellEnd"/>
-      <w:r>
-        <w:t xml:space="preserve"> </w:t>
-      </w:r>
-      <w:proofErr w:type="spellStart"/>
-      <w:r>
-        <w:t>Review</w:t>
-      </w:r>
-      <w:proofErr w:type="spellEnd"/>
-      <w:r>
-        <w:t xml:space="preserve"> </w:t>
+        <w:t xml:space="preserve"> Review </w:t>
       </w:r>
       <w:proofErr w:type="spellStart"/>
       <w:r>
@@ -744,15 +723,7 @@
       </w:r>
       <w:proofErr w:type="spellEnd"/>
       <w:r>
-        <w:t xml:space="preserve"> </w:t>
-      </w:r>
-      <w:proofErr w:type="spellStart"/>
-      <w:r>
-        <w:t>Case</w:t>
-      </w:r>
-      <w:proofErr w:type="spellEnd"/>
-      <w:r>
-        <w:t xml:space="preserve"> </w:t>
+        <w:t xml:space="preserve"> Case </w:t>
       </w:r>
       <w:proofErr w:type="spellStart"/>
       <w:r>
@@ -944,7 +915,13 @@
         </w:numPr>
       </w:pPr>
       <w:r>
-        <w:t xml:space="preserve"> Система должна обеспечивать возможность читать сообщения других пользователей в чате.</w:t>
+        <w:t xml:space="preserve"> Система должна обеспечивать возможность читать сообщения других пользователей в чате</w:t>
+      </w:r>
+      <w:r>
+        <w:t>, включая эмодзи, гиперссылки</w:t>
+      </w:r>
+      <w:r>
+        <w:t>.</w:t>
       </w:r>
     </w:p>
     <w:p>
@@ -980,15 +957,7 @@
         </w:numPr>
       </w:pPr>
       <w:r>
-        <w:t xml:space="preserve">Система должна обеспечивать возможность настройки </w:t>
-      </w:r>
-      <w:proofErr w:type="spellStart"/>
-      <w:r>
-        <w:t>битрейта</w:t>
-      </w:r>
-      <w:proofErr w:type="spellEnd"/>
-      <w:r>
-        <w:t>, разрешения, названия и описания трансляции.</w:t>
+        <w:t>Система должна обеспечивать возможность настройки битрейта, разрешения, названия и описания трансляции.</w:t>
       </w:r>
     </w:p>
     <w:p>
@@ -1040,7 +1009,49 @@
         </w:numPr>
       </w:pPr>
       <w:r>
-        <w:t>Система должна обеспечивать возможность регистрации и авторизации через различные сервисы.</w:t>
+        <w:t>Система должна обеспечивать возможность регистрации и авторизации.</w:t>
+      </w:r>
+    </w:p>
+    <w:p>
+      <w:pPr>
+        <w:pStyle w:val="ad"/>
+        <w:numPr>
+          <w:ilvl w:val="1"/>
+          <w:numId w:val="4"/>
+        </w:numPr>
+      </w:pPr>
+      <w:r>
+        <w:t>Система должна обеспечивать возможность</w:t>
+      </w:r>
+      <w:r>
+        <w:t xml:space="preserve"> авторизации через логин и пароль </w:t>
+      </w:r>
+      <w:r>
+        <w:rPr>
+          <w:lang w:val="en-US"/>
+        </w:rPr>
+        <w:t>Twitch</w:t>
+      </w:r>
+      <w:r>
+        <w:t>.</w:t>
+      </w:r>
+    </w:p>
+    <w:p>
+      <w:pPr>
+        <w:pStyle w:val="ad"/>
+        <w:numPr>
+          <w:ilvl w:val="1"/>
+          <w:numId w:val="4"/>
+        </w:numPr>
+      </w:pPr>
+      <w:r>
+        <w:t xml:space="preserve"> </w:t>
+      </w:r>
+      <w:r>
+        <w:t>Система должна обеспечивать возможность</w:t>
+      </w:r>
+      <w:r>
+        <w:t xml:space="preserve"> сменить пароль.</w:t>
       </w:r>
     </w:p>
     <w:p>
@@ -1052,7 +1063,49 @@
         </w:numPr>
       </w:pPr>
       <w:r>
-        <w:t>Система должна обеспечивать возможность авторизации.</w:t>
+        <w:t>Система должна обеспечивать возможность настройки профиля пользователя.</w:t>
+      </w:r>
+    </w:p>
+    <w:p>
+      <w:pPr>
+        <w:pStyle w:val="ad"/>
+        <w:numPr>
+          <w:ilvl w:val="1"/>
+          <w:numId w:val="4"/>
+        </w:numPr>
+      </w:pPr>
+      <w:r>
+        <w:t xml:space="preserve"> Система должна обеспечивать возможность смены </w:t>
+      </w:r>
+      <w:r>
+        <w:t>имени пользователя</w:t>
+      </w:r>
+      <w:r>
+        <w:t>.</w:t>
+      </w:r>
+    </w:p>
+    <w:p>
+      <w:pPr>
+        <w:pStyle w:val="ad"/>
+        <w:numPr>
+          <w:ilvl w:val="1"/>
+          <w:numId w:val="4"/>
+        </w:numPr>
+      </w:pPr>
+      <w:r>
+        <w:t xml:space="preserve"> Система должна обеспечивать возможность смены описания профиля.</w:t>
+      </w:r>
+    </w:p>
+    <w:p>
+      <w:pPr>
+        <w:pStyle w:val="ad"/>
+        <w:numPr>
+          <w:ilvl w:val="1"/>
+          <w:numId w:val="4"/>
+        </w:numPr>
+      </w:pPr>
+      <w:r>
+        <w:t xml:space="preserve"> Система должна обеспечивать возможность смены фотографии профиля.</w:t>
       </w:r>
     </w:p>
     <w:p>
@@ -1064,7 +1117,10 @@
         </w:numPr>
       </w:pPr>
       <w:r>
-        <w:t>Система должна обеспечивать возможность настройки профиля пользователя.</w:t>
+        <w:t>Система должна обеспечивать отображение группировок по разным фильтрам</w:t>
+      </w:r>
+      <w:r>
+        <w:t>.</w:t>
       </w:r>
     </w:p>
     <w:p>
@@ -1076,19 +1132,7 @@
         </w:numPr>
       </w:pPr>
       <w:r>
-        <w:t xml:space="preserve"> </w:t>
-      </w:r>
-      <w:r>
-        <w:t xml:space="preserve">Система должна обеспечивать возможность </w:t>
-      </w:r>
-      <w:r>
-        <w:t xml:space="preserve">смены </w:t>
-      </w:r>
-      <w:r>
-        <w:t>имени пользователя</w:t>
-      </w:r>
-      <w:r>
-        <w:t>.</w:t>
+        <w:t xml:space="preserve"> Система должна обеспечивать группировки по играм.</w:t>
       </w:r>
     </w:p>
     <w:p>
@@ -1100,7 +1144,28 @@
         </w:numPr>
       </w:pPr>
       <w:r>
-        <w:t xml:space="preserve"> Система должна обеспечивать возможность смены описания профиля.</w:t>
+        <w:t xml:space="preserve"> Система должна обеспечивать </w:t>
+      </w:r>
+      <w:r>
+        <w:t xml:space="preserve">группировки по жанрам </w:t>
+      </w:r>
+      <w:r>
+        <w:t>трансляций или действиям, которые происходят на трансляции</w:t>
+      </w:r>
+      <w:r>
+        <w:t>.</w:t>
+      </w:r>
+    </w:p>
+    <w:p>
+      <w:pPr>
+        <w:pStyle w:val="ad"/>
+        <w:numPr>
+          <w:ilvl w:val="0"/>
+          <w:numId w:val="4"/>
+        </w:numPr>
+      </w:pPr>
+      <w:r>
+        <w:t>Система должна обеспечивать возможность создавать клипы.</w:t>
       </w:r>
     </w:p>
     <w:p>
@@ -1112,22 +1177,7 @@
         </w:numPr>
       </w:pPr>
       <w:r>
-        <w:t xml:space="preserve"> Система должна обеспечивать возможность смены фотографии профиля.</w:t>
-      </w:r>
-    </w:p>
-    <w:p>
-      <w:pPr>
-        <w:pStyle w:val="ad"/>
-        <w:numPr>
-          <w:ilvl w:val="0"/>
-          <w:numId w:val="4"/>
-        </w:numPr>
-      </w:pPr>
-      <w:r>
-        <w:t>Система должна обеспечивать отображение группировок по разным фильтрам</w:t>
-      </w:r>
-      <w:r>
-        <w:t>.</w:t>
+        <w:t xml:space="preserve"> Система должна обеспечивать возможность создавать клипы, указывая начало и конец клипа из определённой трансляции.</w:t>
       </w:r>
     </w:p>
     <w:p>
@@ -1139,76 +1189,23 @@
         </w:numPr>
       </w:pPr>
       <w:r>
-        <w:t xml:space="preserve"> Система должна обеспечивать группировки по играм.</w:t>
-      </w:r>
-    </w:p>
-    <w:p>
-      <w:pPr>
-        <w:pStyle w:val="ad"/>
-        <w:numPr>
-          <w:ilvl w:val="1"/>
-          <w:numId w:val="4"/>
-        </w:numPr>
-      </w:pPr>
-      <w:r>
-        <w:t xml:space="preserve"> Система должна обеспечивать </w:t>
-      </w:r>
-      <w:r>
-        <w:t>группировки по жанрам игр.</w:t>
-      </w:r>
-    </w:p>
-    <w:p>
-      <w:pPr>
-        <w:pStyle w:val="ad"/>
-        <w:numPr>
-          <w:ilvl w:val="0"/>
-          <w:numId w:val="4"/>
-        </w:numPr>
-      </w:pPr>
-      <w:r>
-        <w:t>Система должна обеспечивать возможность создавать клипы.</w:t>
-      </w:r>
-    </w:p>
-    <w:p>
-      <w:pPr>
-        <w:pStyle w:val="ad"/>
-        <w:numPr>
-          <w:ilvl w:val="1"/>
-          <w:numId w:val="4"/>
-        </w:numPr>
-      </w:pPr>
-      <w:r>
-        <w:t xml:space="preserve"> Система должна обеспечивать возможность создавать клипы, указывая начало и конец клипа из определённой трансляции.</w:t>
-      </w:r>
-    </w:p>
-    <w:p>
-      <w:pPr>
-        <w:pStyle w:val="ad"/>
-        <w:numPr>
-          <w:ilvl w:val="1"/>
-          <w:numId w:val="4"/>
-        </w:numPr>
-      </w:pPr>
-      <w:r>
         <w:t xml:space="preserve"> Система должна обеспечивать возможность делиться созданными клипами с другими пользователями.</w:t>
       </w:r>
-      <w:bookmarkStart w:id="3" w:name="_GoBack"/>
-      <w:bookmarkEnd w:id="3"/>
     </w:p>
     <w:p>
       <w:pPr>
         <w:pStyle w:val="1"/>
       </w:pPr>
-      <w:bookmarkStart w:id="4" w:name="_Toc208498018"/>
+      <w:bookmarkStart w:id="3" w:name="_Toc208498018"/>
       <w:r>
         <w:lastRenderedPageBreak/>
         <w:t>Заключение</w:t>
       </w:r>
-      <w:bookmarkEnd w:id="4"/>
-    </w:p>
-    <w:bookmarkStart w:id="5" w:name="_Список_литературы" w:displacedByCustomXml="next"/>
-    <w:bookmarkEnd w:id="5" w:displacedByCustomXml="next"/>
-    <w:bookmarkStart w:id="6" w:name="_Toc208498019" w:displacedByCustomXml="next"/>
+      <w:bookmarkEnd w:id="3"/>
+    </w:p>
+    <w:bookmarkStart w:id="4" w:name="_Список_литературы" w:displacedByCustomXml="next"/>
+    <w:bookmarkEnd w:id="4" w:displacedByCustomXml="next"/>
+    <w:bookmarkStart w:id="5" w:name="_Toc208498019" w:displacedByCustomXml="next"/>
     <w:sdt>
       <w:sdtPr>
         <w:rPr>
@@ -1225,7 +1222,6 @@
           <w:docPartUnique/>
         </w:docPartObj>
       </w:sdtPr>
-      <w:sdtEndPr/>
       <w:sdtContent>
         <w:p>
           <w:pPr>
@@ -1234,17 +1230,16 @@
           <w:r>
             <w:t>Список литературы</w:t>
           </w:r>
-          <w:bookmarkEnd w:id="6"/>
+          <w:bookmarkEnd w:id="5"/>
         </w:p>
         <w:sdt>
           <w:sdtPr>
             <w:id w:val="111145805"/>
             <w:bibliography/>
           </w:sdtPr>
-          <w:sdtEndPr/>
           <w:sdtContent>
-            <w:bookmarkStart w:id="7" w:name="sourcetask" w:displacedByCustomXml="prev"/>
-            <w:bookmarkEnd w:id="7" w:displacedByCustomXml="prev"/>
+            <w:bookmarkStart w:id="6" w:name="sourcetask" w:displacedByCustomXml="prev"/>
+            <w:bookmarkEnd w:id="6" w:displacedByCustomXml="prev"/>
             <w:p>
               <w:pPr>
                 <w:pStyle w:val="af7"/>
@@ -1301,7 +1296,7 @@
 </file>
 
 <file path=word/endnotes.xml><?xml version="1.0" encoding="utf-8"?>
-<w:endnotes xmlns:wpc="http://schemas.microsoft.com/office/word/2010/wordprocessingCanvas" xmlns:cx="http://schemas.microsoft.com/office/drawing/2014/chartex" xmlns:mc="http://schemas.openxmlformats.org/markup-compatibility/2006" xmlns:o="urn:schemas-microsoft-com:office:office" xmlns:r="http://schemas.openxmlformats.org/officeDocument/2006/relationships" xmlns:m="http://schemas.openxmlformats.org/officeDocument/2006/math" xmlns:v="urn:schemas-microsoft-com:vml" xmlns:wp14="http://schemas.microsoft.com/office/word/2010/wordprocessingDrawing" xmlns:wp="http://schemas.openxmlformats.org/drawingml/2006/wordprocessingDrawing" xmlns:w10="urn:schemas-microsoft-com:office:word" xmlns:w="http://schemas.openxmlformats.org/wordprocessingml/2006/main" xmlns:w14="http://schemas.microsoft.com/office/word/2010/wordml" xmlns:w15="http://schemas.microsoft.com/office/word/2012/wordml" xmlns:w16se="http://schemas.microsoft.com/office/word/2015/wordml/symex" xmlns:wpg="http://schemas.microsoft.com/office/word/2010/wordprocessingGroup" xmlns:wpi="http://schemas.microsoft.com/office/word/2010/wordprocessingInk" xmlns:wne="http://schemas.microsoft.com/office/word/2006/wordml" xmlns:wps="http://schemas.microsoft.com/office/word/2010/wordprocessingShape" mc:Ignorable="w14 w15 w16se wp14">
+<w:endnotes xmlns:wpc="http://schemas.microsoft.com/office/word/2010/wordprocessingCanvas" xmlns:cx="http://schemas.microsoft.com/office/drawing/2014/chartex" xmlns:cx1="http://schemas.microsoft.com/office/drawing/2015/9/8/chartex" xmlns:cx2="http://schemas.microsoft.com/office/drawing/2015/10/21/chartex" xmlns:cx3="http://schemas.microsoft.com/office/drawing/2016/5/9/chartex" xmlns:cx4="http://schemas.microsoft.com/office/drawing/2016/5/10/chartex" xmlns:cx5="http://schemas.microsoft.com/office/drawing/2016/5/11/chartex" xmlns:cx6="http://schemas.microsoft.com/office/drawing/2016/5/12/chartex" xmlns:cx7="http://schemas.microsoft.com/office/drawing/2016/5/13/chartex" xmlns:cx8="http://schemas.microsoft.com/office/drawing/2016/5/14/chartex" xmlns:mc="http://schemas.openxmlformats.org/markup-compatibility/2006" xmlns:aink="http://schemas.microsoft.com/office/drawing/2016/ink" xmlns:am3d="http://schemas.microsoft.com/office/drawing/2017/model3d" xmlns:o="urn:schemas-microsoft-com:office:office" xmlns:oel="http://schemas.microsoft.com/office/2019/extlst" xmlns:r="http://schemas.openxmlformats.org/officeDocument/2006/relationships" xmlns:m="http://schemas.openxmlformats.org/officeDocument/2006/math" xmlns:v="urn:schemas-microsoft-com:vml" xmlns:wp14="http://schemas.microsoft.com/office/word/2010/wordprocessingDrawing" xmlns:wp="http://schemas.openxmlformats.org/drawingml/2006/wordprocessingDrawing" xmlns:w10="urn:schemas-microsoft-com:office:word" xmlns:w="http://schemas.openxmlformats.org/wordprocessingml/2006/main" xmlns:w14="http://schemas.microsoft.com/office/word/2010/wordml" xmlns:w15="http://schemas.microsoft.com/office/word/2012/wordml" xmlns:w16cex="http://schemas.microsoft.com/office/word/2018/wordml/cex" xmlns:w16cid="http://schemas.microsoft.com/office/word/2016/wordml/cid" xmlns:w16="http://schemas.microsoft.com/office/word/2018/wordml" xmlns:w16du="http://schemas.microsoft.com/office/word/2023/wordml/word16du" xmlns:w16sdtdh="http://schemas.microsoft.com/office/word/2020/wordml/sdtdatahash" xmlns:w16sdtfl="http://schemas.microsoft.com/office/word/2024/wordml/sdtformatlock" xmlns:w16se="http://schemas.microsoft.com/office/word/2015/wordml/symex" xmlns:wpg="http://schemas.microsoft.com/office/word/2010/wordprocessingGroup" xmlns:wpi="http://schemas.microsoft.com/office/word/2010/wordprocessingInk" xmlns:wne="http://schemas.microsoft.com/office/word/2006/wordml" xmlns:wps="http://schemas.microsoft.com/office/word/2010/wordprocessingShape" mc:Ignorable="w14 w15 w16se w16cid w16 w16cex w16sdtdh w16sdtfl w16du wp14">
   <w:endnote w:type="separator" w:id="-1">
     <w:p>
       <w:pPr>
@@ -1326,7 +1321,7 @@
 </file>
 
 <file path=word/footer1.xml><?xml version="1.0" encoding="utf-8"?>
-<w:ftr xmlns:wpc="http://schemas.microsoft.com/office/word/2010/wordprocessingCanvas" xmlns:cx="http://schemas.microsoft.com/office/drawing/2014/chartex" xmlns:mc="http://schemas.openxmlformats.org/markup-compatibility/2006" xmlns:o="urn:schemas-microsoft-com:office:office" xmlns:r="http://schemas.openxmlformats.org/officeDocument/2006/relationships" xmlns:m="http://schemas.openxmlformats.org/officeDocument/2006/math" xmlns:v="urn:schemas-microsoft-com:vml" xmlns:wp14="http://schemas.microsoft.com/office/word/2010/wordprocessingDrawing" xmlns:wp="http://schemas.openxmlformats.org/drawingml/2006/wordprocessingDrawing" xmlns:w10="urn:schemas-microsoft-com:office:word" xmlns:w="http://schemas.openxmlformats.org/wordprocessingml/2006/main" xmlns:w14="http://schemas.microsoft.com/office/word/2010/wordml" xmlns:w15="http://schemas.microsoft.com/office/word/2012/wordml" xmlns:w16se="http://schemas.microsoft.com/office/word/2015/wordml/symex" xmlns:wpg="http://schemas.microsoft.com/office/word/2010/wordprocessingGroup" xmlns:wpi="http://schemas.microsoft.com/office/word/2010/wordprocessingInk" xmlns:wne="http://schemas.microsoft.com/office/word/2006/wordml" xmlns:wps="http://schemas.microsoft.com/office/word/2010/wordprocessingShape" mc:Ignorable="w14 w15 w16se wp14">
+<w:ftr xmlns:wpc="http://schemas.microsoft.com/office/word/2010/wordprocessingCanvas" xmlns:cx="http://schemas.microsoft.com/office/drawing/2014/chartex" xmlns:cx1="http://schemas.microsoft.com/office/drawing/2015/9/8/chartex" xmlns:cx2="http://schemas.microsoft.com/office/drawing/2015/10/21/chartex" xmlns:cx3="http://schemas.microsoft.com/office/drawing/2016/5/9/chartex" xmlns:cx4="http://schemas.microsoft.com/office/drawing/2016/5/10/chartex" xmlns:cx5="http://schemas.microsoft.com/office/drawing/2016/5/11/chartex" xmlns:cx6="http://schemas.microsoft.com/office/drawing/2016/5/12/chartex" xmlns:cx7="http://schemas.microsoft.com/office/drawing/2016/5/13/chartex" xmlns:cx8="http://schemas.microsoft.com/office/drawing/2016/5/14/chartex" xmlns:mc="http://schemas.openxmlformats.org/markup-compatibility/2006" xmlns:aink="http://schemas.microsoft.com/office/drawing/2016/ink" xmlns:am3d="http://schemas.microsoft.com/office/drawing/2017/model3d" xmlns:o="urn:schemas-microsoft-com:office:office" xmlns:oel="http://schemas.microsoft.com/office/2019/extlst" xmlns:r="http://schemas.openxmlformats.org/officeDocument/2006/relationships" xmlns:m="http://schemas.openxmlformats.org/officeDocument/2006/math" xmlns:v="urn:schemas-microsoft-com:vml" xmlns:wp14="http://schemas.microsoft.com/office/word/2010/wordprocessingDrawing" xmlns:wp="http://schemas.openxmlformats.org/drawingml/2006/wordprocessingDrawing" xmlns:w10="urn:schemas-microsoft-com:office:word" xmlns:w="http://schemas.openxmlformats.org/wordprocessingml/2006/main" xmlns:w14="http://schemas.microsoft.com/office/word/2010/wordml" xmlns:w15="http://schemas.microsoft.com/office/word/2012/wordml" xmlns:w16cex="http://schemas.microsoft.com/office/word/2018/wordml/cex" xmlns:w16cid="http://schemas.microsoft.com/office/word/2016/wordml/cid" xmlns:w16="http://schemas.microsoft.com/office/word/2018/wordml" xmlns:w16du="http://schemas.microsoft.com/office/word/2023/wordml/word16du" xmlns:w16sdtdh="http://schemas.microsoft.com/office/word/2020/wordml/sdtdatahash" xmlns:w16sdtfl="http://schemas.microsoft.com/office/word/2024/wordml/sdtformatlock" xmlns:w16se="http://schemas.microsoft.com/office/word/2015/wordml/symex" xmlns:wpg="http://schemas.microsoft.com/office/word/2010/wordprocessingGroup" xmlns:wpi="http://schemas.microsoft.com/office/word/2010/wordprocessingInk" xmlns:wne="http://schemas.microsoft.com/office/word/2006/wordml" xmlns:wps="http://schemas.microsoft.com/office/word/2010/wordprocessingShape" mc:Ignorable="w14 w15 w16se w16cid w16 w16cex w16sdtdh w16sdtfl w16du wp14">
   <w:sdt>
     <w:sdtPr>
       <w:id w:val="1238521113"/>
@@ -1335,7 +1330,6 @@
         <w:docPartUnique/>
       </w:docPartObj>
     </w:sdtPr>
-    <w:sdtEndPr/>
     <w:sdtContent>
       <w:p>
         <w:pPr>
@@ -1367,7 +1361,7 @@
 </file>
 
 <file path=word/footer2.xml><?xml version="1.0" encoding="utf-8"?>
-<w:ftr xmlns:wpc="http://schemas.microsoft.com/office/word/2010/wordprocessingCanvas" xmlns:cx="http://schemas.microsoft.com/office/drawing/2014/chartex" xmlns:mc="http://schemas.openxmlformats.org/markup-compatibility/2006" xmlns:o="urn:schemas-microsoft-com:office:office" xmlns:r="http://schemas.openxmlformats.org/officeDocument/2006/relationships" xmlns:m="http://schemas.openxmlformats.org/officeDocument/2006/math" xmlns:v="urn:schemas-microsoft-com:vml" xmlns:wp14="http://schemas.microsoft.com/office/word/2010/wordprocessingDrawing" xmlns:wp="http://schemas.openxmlformats.org/drawingml/2006/wordprocessingDrawing" xmlns:w10="urn:schemas-microsoft-com:office:word" xmlns:w="http://schemas.openxmlformats.org/wordprocessingml/2006/main" xmlns:w14="http://schemas.microsoft.com/office/word/2010/wordml" xmlns:w15="http://schemas.microsoft.com/office/word/2012/wordml" xmlns:w16se="http://schemas.microsoft.com/office/word/2015/wordml/symex" xmlns:wpg="http://schemas.microsoft.com/office/word/2010/wordprocessingGroup" xmlns:wpi="http://schemas.microsoft.com/office/word/2010/wordprocessingInk" xmlns:wne="http://schemas.microsoft.com/office/word/2006/wordml" xmlns:wps="http://schemas.microsoft.com/office/word/2010/wordprocessingShape" mc:Ignorable="w14 w15 w16se wp14">
+<w:ftr xmlns:wpc="http://schemas.microsoft.com/office/word/2010/wordprocessingCanvas" xmlns:cx="http://schemas.microsoft.com/office/drawing/2014/chartex" xmlns:cx1="http://schemas.microsoft.com/office/drawing/2015/9/8/chartex" xmlns:cx2="http://schemas.microsoft.com/office/drawing/2015/10/21/chartex" xmlns:cx3="http://schemas.microsoft.com/office/drawing/2016/5/9/chartex" xmlns:cx4="http://schemas.microsoft.com/office/drawing/2016/5/10/chartex" xmlns:cx5="http://schemas.microsoft.com/office/drawing/2016/5/11/chartex" xmlns:cx6="http://schemas.microsoft.com/office/drawing/2016/5/12/chartex" xmlns:cx7="http://schemas.microsoft.com/office/drawing/2016/5/13/chartex" xmlns:cx8="http://schemas.microsoft.com/office/drawing/2016/5/14/chartex" xmlns:mc="http://schemas.openxmlformats.org/markup-compatibility/2006" xmlns:aink="http://schemas.microsoft.com/office/drawing/2016/ink" xmlns:am3d="http://schemas.microsoft.com/office/drawing/2017/model3d" xmlns:o="urn:schemas-microsoft-com:office:office" xmlns:oel="http://schemas.microsoft.com/office/2019/extlst" xmlns:r="http://schemas.openxmlformats.org/officeDocument/2006/relationships" xmlns:m="http://schemas.openxmlformats.org/officeDocument/2006/math" xmlns:v="urn:schemas-microsoft-com:vml" xmlns:wp14="http://schemas.microsoft.com/office/word/2010/wordprocessingDrawing" xmlns:wp="http://schemas.openxmlformats.org/drawingml/2006/wordprocessingDrawing" xmlns:w10="urn:schemas-microsoft-com:office:word" xmlns:w="http://schemas.openxmlformats.org/wordprocessingml/2006/main" xmlns:w14="http://schemas.microsoft.com/office/word/2010/wordml" xmlns:w15="http://schemas.microsoft.com/office/word/2012/wordml" xmlns:w16cex="http://schemas.microsoft.com/office/word/2018/wordml/cex" xmlns:w16cid="http://schemas.microsoft.com/office/word/2016/wordml/cid" xmlns:w16="http://schemas.microsoft.com/office/word/2018/wordml" xmlns:w16du="http://schemas.microsoft.com/office/word/2023/wordml/word16du" xmlns:w16sdtdh="http://schemas.microsoft.com/office/word/2020/wordml/sdtdatahash" xmlns:w16sdtfl="http://schemas.microsoft.com/office/word/2024/wordml/sdtformatlock" xmlns:w16se="http://schemas.microsoft.com/office/word/2015/wordml/symex" xmlns:wpg="http://schemas.microsoft.com/office/word/2010/wordprocessingGroup" xmlns:wpi="http://schemas.microsoft.com/office/word/2010/wordprocessingInk" xmlns:wne="http://schemas.microsoft.com/office/word/2006/wordml" xmlns:wps="http://schemas.microsoft.com/office/word/2010/wordprocessingShape" mc:Ignorable="w14 w15 w16se w16cid w16 w16cex w16sdtdh w16sdtfl w16du wp14">
   <w:p>
     <w:pPr>
       <w:pStyle w:val="af4"/>
@@ -1390,7 +1384,7 @@
 </file>
 
 <file path=word/footnotes.xml><?xml version="1.0" encoding="utf-8"?>
-<w:footnotes xmlns:wpc="http://schemas.microsoft.com/office/word/2010/wordprocessingCanvas" xmlns:cx="http://schemas.microsoft.com/office/drawing/2014/chartex" xmlns:mc="http://schemas.openxmlformats.org/markup-compatibility/2006" xmlns:o="urn:schemas-microsoft-com:office:office" xmlns:r="http://schemas.openxmlformats.org/officeDocument/2006/relationships" xmlns:m="http://schemas.openxmlformats.org/officeDocument/2006/math" xmlns:v="urn:schemas-microsoft-com:vml" xmlns:wp14="http://schemas.microsoft.com/office/word/2010/wordprocessingDrawing" xmlns:wp="http://schemas.openxmlformats.org/drawingml/2006/wordprocessingDrawing" xmlns:w10="urn:schemas-microsoft-com:office:word" xmlns:w="http://schemas.openxmlformats.org/wordprocessingml/2006/main" xmlns:w14="http://schemas.microsoft.com/office/word/2010/wordml" xmlns:w15="http://schemas.microsoft.com/office/word/2012/wordml" xmlns:w16se="http://schemas.microsoft.com/office/word/2015/wordml/symex" xmlns:wpg="http://schemas.microsoft.com/office/word/2010/wordprocessingGroup" xmlns:wpi="http://schemas.microsoft.com/office/word/2010/wordprocessingInk" xmlns:wne="http://schemas.microsoft.com/office/word/2006/wordml" xmlns:wps="http://schemas.microsoft.com/office/word/2010/wordprocessingShape" mc:Ignorable="w14 w15 w16se wp14">
+<w:footnotes xmlns:wpc="http://schemas.microsoft.com/office/word/2010/wordprocessingCanvas" xmlns:cx="http://schemas.microsoft.com/office/drawing/2014/chartex" xmlns:cx1="http://schemas.microsoft.com/office/drawing/2015/9/8/chartex" xmlns:cx2="http://schemas.microsoft.com/office/drawing/2015/10/21/chartex" xmlns:cx3="http://schemas.microsoft.com/office/drawing/2016/5/9/chartex" xmlns:cx4="http://schemas.microsoft.com/office/drawing/2016/5/10/chartex" xmlns:cx5="http://schemas.microsoft.com/office/drawing/2016/5/11/chartex" xmlns:cx6="http://schemas.microsoft.com/office/drawing/2016/5/12/chartex" xmlns:cx7="http://schemas.microsoft.com/office/drawing/2016/5/13/chartex" xmlns:cx8="http://schemas.microsoft.com/office/drawing/2016/5/14/chartex" xmlns:mc="http://schemas.openxmlformats.org/markup-compatibility/2006" xmlns:aink="http://schemas.microsoft.com/office/drawing/2016/ink" xmlns:am3d="http://schemas.microsoft.com/office/drawing/2017/model3d" xmlns:o="urn:schemas-microsoft-com:office:office" xmlns:oel="http://schemas.microsoft.com/office/2019/extlst" xmlns:r="http://schemas.openxmlformats.org/officeDocument/2006/relationships" xmlns:m="http://schemas.openxmlformats.org/officeDocument/2006/math" xmlns:v="urn:schemas-microsoft-com:vml" xmlns:wp14="http://schemas.microsoft.com/office/word/2010/wordprocessingDrawing" xmlns:wp="http://schemas.openxmlformats.org/drawingml/2006/wordprocessingDrawing" xmlns:w10="urn:schemas-microsoft-com:office:word" xmlns:w="http://schemas.openxmlformats.org/wordprocessingml/2006/main" xmlns:w14="http://schemas.microsoft.com/office/word/2010/wordml" xmlns:w15="http://schemas.microsoft.com/office/word/2012/wordml" xmlns:w16cex="http://schemas.microsoft.com/office/word/2018/wordml/cex" xmlns:w16cid="http://schemas.microsoft.com/office/word/2016/wordml/cid" xmlns:w16="http://schemas.microsoft.com/office/word/2018/wordml" xmlns:w16du="http://schemas.microsoft.com/office/word/2023/wordml/word16du" xmlns:w16sdtdh="http://schemas.microsoft.com/office/word/2020/wordml/sdtdatahash" xmlns:w16sdtfl="http://schemas.microsoft.com/office/word/2024/wordml/sdtformatlock" xmlns:w16se="http://schemas.microsoft.com/office/word/2015/wordml/symex" xmlns:wpg="http://schemas.microsoft.com/office/word/2010/wordprocessingGroup" xmlns:wpi="http://schemas.microsoft.com/office/word/2010/wordprocessingInk" xmlns:wne="http://schemas.microsoft.com/office/word/2006/wordml" xmlns:wps="http://schemas.microsoft.com/office/word/2010/wordprocessingShape" mc:Ignorable="w14 w15 w16se w16cid w16 w16cex w16sdtdh w16sdtfl w16du wp14">
   <w:footnote w:type="separator" w:id="-1">
     <w:p>
       <w:pPr>
@@ -1415,7 +1409,7 @@
 </file>
 
 <file path=word/numbering.xml><?xml version="1.0" encoding="utf-8"?>
-<w:numbering xmlns:wpc="http://schemas.microsoft.com/office/word/2010/wordprocessingCanvas" xmlns:cx="http://schemas.microsoft.com/office/drawing/2014/chartex" xmlns:mc="http://schemas.openxmlformats.org/markup-compatibility/2006" xmlns:o="urn:schemas-microsoft-com:office:office" xmlns:r="http://schemas.openxmlformats.org/officeDocument/2006/relationships" xmlns:m="http://schemas.openxmlformats.org/officeDocument/2006/math" xmlns:v="urn:schemas-microsoft-com:vml" xmlns:wp14="http://schemas.microsoft.com/office/word/2010/wordprocessingDrawing" xmlns:wp="http://schemas.openxmlformats.org/drawingml/2006/wordprocessingDrawing" xmlns:w10="urn:schemas-microsoft-com:office:word" xmlns:w="http://schemas.openxmlformats.org/wordprocessingml/2006/main" xmlns:w14="http://schemas.microsoft.com/office/word/2010/wordml" xmlns:w15="http://schemas.microsoft.com/office/word/2012/wordml" xmlns:w16se="http://schemas.microsoft.com/office/word/2015/wordml/symex" xmlns:wpg="http://schemas.microsoft.com/office/word/2010/wordprocessingGroup" xmlns:wpi="http://schemas.microsoft.com/office/word/2010/wordprocessingInk" xmlns:wne="http://schemas.microsoft.com/office/word/2006/wordml" xmlns:wps="http://schemas.microsoft.com/office/word/2010/wordprocessingShape" mc:Ignorable="w14 w15 w16se wp14">
+<w:numbering xmlns:wpc="http://schemas.microsoft.com/office/word/2010/wordprocessingCanvas" xmlns:cx="http://schemas.microsoft.com/office/drawing/2014/chartex" xmlns:cx1="http://schemas.microsoft.com/office/drawing/2015/9/8/chartex" xmlns:cx2="http://schemas.microsoft.com/office/drawing/2015/10/21/chartex" xmlns:cx3="http://schemas.microsoft.com/office/drawing/2016/5/9/chartex" xmlns:cx4="http://schemas.microsoft.com/office/drawing/2016/5/10/chartex" xmlns:cx5="http://schemas.microsoft.com/office/drawing/2016/5/11/chartex" xmlns:cx6="http://schemas.microsoft.com/office/drawing/2016/5/12/chartex" xmlns:cx7="http://schemas.microsoft.com/office/drawing/2016/5/13/chartex" xmlns:cx8="http://schemas.microsoft.com/office/drawing/2016/5/14/chartex" xmlns:mc="http://schemas.openxmlformats.org/markup-compatibility/2006" xmlns:aink="http://schemas.microsoft.com/office/drawing/2016/ink" xmlns:am3d="http://schemas.microsoft.com/office/drawing/2017/model3d" xmlns:o="urn:schemas-microsoft-com:office:office" xmlns:oel="http://schemas.microsoft.com/office/2019/extlst" xmlns:r="http://schemas.openxmlformats.org/officeDocument/2006/relationships" xmlns:m="http://schemas.openxmlformats.org/officeDocument/2006/math" xmlns:v="urn:schemas-microsoft-com:vml" xmlns:wp14="http://schemas.microsoft.com/office/word/2010/wordprocessingDrawing" xmlns:wp="http://schemas.openxmlformats.org/drawingml/2006/wordprocessingDrawing" xmlns:w10="urn:schemas-microsoft-com:office:word" xmlns:w="http://schemas.openxmlformats.org/wordprocessingml/2006/main" xmlns:w14="http://schemas.microsoft.com/office/word/2010/wordml" xmlns:w15="http://schemas.microsoft.com/office/word/2012/wordml" xmlns:w16cex="http://schemas.microsoft.com/office/word/2018/wordml/cex" xmlns:w16cid="http://schemas.microsoft.com/office/word/2016/wordml/cid" xmlns:w16="http://schemas.microsoft.com/office/word/2018/wordml" xmlns:w16du="http://schemas.microsoft.com/office/word/2023/wordml/word16du" xmlns:w16sdtdh="http://schemas.microsoft.com/office/word/2020/wordml/sdtdatahash" xmlns:w16sdtfl="http://schemas.microsoft.com/office/word/2024/wordml/sdtformatlock" xmlns:w16se="http://schemas.microsoft.com/office/word/2015/wordml/symex" xmlns:wpg="http://schemas.microsoft.com/office/word/2010/wordprocessingGroup" xmlns:wpi="http://schemas.microsoft.com/office/word/2010/wordprocessingInk" xmlns:wne="http://schemas.microsoft.com/office/word/2006/wordml" xmlns:wps="http://schemas.microsoft.com/office/word/2010/wordprocessingShape" mc:Ignorable="w14 w15 w16se w16cid w16 w16cex w16sdtdh w16sdtfl w16du wp14">
   <w:abstractNum w:abstractNumId="0" w15:restartNumberingAfterBreak="0">
     <w:nsid w:val="262C20FD"/>
     <w:multiLevelType w:val="hybridMultilevel"/>
@@ -1817,23 +1811,23 @@
       </w:pPr>
     </w:lvl>
   </w:abstractNum>
-  <w:num w:numId="1">
+  <w:num w:numId="1" w16cid:durableId="418138893">
     <w:abstractNumId w:val="0"/>
   </w:num>
-  <w:num w:numId="2">
+  <w:num w:numId="2" w16cid:durableId="288635747">
     <w:abstractNumId w:val="2"/>
   </w:num>
-  <w:num w:numId="3">
+  <w:num w:numId="3" w16cid:durableId="843014005">
     <w:abstractNumId w:val="3"/>
   </w:num>
-  <w:num w:numId="4">
+  <w:num w:numId="4" w16cid:durableId="723413446">
     <w:abstractNumId w:val="1"/>
   </w:num>
 </w:numbering>
 </file>
 
 <file path=word/styles.xml><?xml version="1.0" encoding="utf-8"?>
-<w:styles xmlns:mc="http://schemas.openxmlformats.org/markup-compatibility/2006" xmlns:r="http://schemas.openxmlformats.org/officeDocument/2006/relationships" xmlns:w="http://schemas.openxmlformats.org/wordprocessingml/2006/main" xmlns:w14="http://schemas.microsoft.com/office/word/2010/wordml" xmlns:w15="http://schemas.microsoft.com/office/word/2012/wordml" xmlns:w16se="http://schemas.microsoft.com/office/word/2015/wordml/symex" mc:Ignorable="w14 w15 w16se">
+<w:styles xmlns:mc="http://schemas.openxmlformats.org/markup-compatibility/2006" xmlns:r="http://schemas.openxmlformats.org/officeDocument/2006/relationships" xmlns:w="http://schemas.openxmlformats.org/wordprocessingml/2006/main" xmlns:w14="http://schemas.microsoft.com/office/word/2010/wordml" xmlns:w15="http://schemas.microsoft.com/office/word/2012/wordml" xmlns:w16cex="http://schemas.microsoft.com/office/word/2018/wordml/cex" xmlns:w16cid="http://schemas.microsoft.com/office/word/2016/wordml/cid" xmlns:w16="http://schemas.microsoft.com/office/word/2018/wordml" xmlns:w16du="http://schemas.microsoft.com/office/word/2023/wordml/word16du" xmlns:w16sdtdh="http://schemas.microsoft.com/office/word/2020/wordml/sdtdatahash" xmlns:w16sdtfl="http://schemas.microsoft.com/office/word/2024/wordml/sdtformatlock" xmlns:w16se="http://schemas.microsoft.com/office/word/2015/wordml/symex" mc:Ignorable="w14 w15 w16se w16cid w16 w16cex w16sdtdh w16sdtfl w16du">
   <w:docDefaults>
     <w:rPrDefault>
       <w:rPr>
@@ -1851,7 +1845,7 @@
       </w:pPr>
     </w:pPrDefault>
   </w:docDefaults>
-  <w:latentStyles w:defLockedState="0" w:defUIPriority="99" w:defSemiHidden="0" w:defUnhideWhenUsed="0" w:defQFormat="0" w:count="371">
+  <w:latentStyles w:defLockedState="0" w:defUIPriority="99" w:defSemiHidden="0" w:defUnhideWhenUsed="0" w:defQFormat="0" w:count="376">
     <w:lsdException w:name="Normal" w:uiPriority="0" w:qFormat="1"/>
     <w:lsdException w:name="heading 1" w:uiPriority="9" w:qFormat="1"/>
     <w:lsdException w:name="heading 2" w:semiHidden="1" w:uiPriority="9" w:unhideWhenUsed="1" w:qFormat="1"/>
@@ -2223,6 +2217,11 @@
     <w:lsdException w:name="List Table 5 Dark Accent 6" w:uiPriority="50"/>
     <w:lsdException w:name="List Table 6 Colorful Accent 6" w:uiPriority="51"/>
     <w:lsdException w:name="List Table 7 Colorful Accent 6" w:uiPriority="52"/>
+    <w:lsdException w:name="Mention" w:semiHidden="1" w:unhideWhenUsed="1"/>
+    <w:lsdException w:name="Smart Hyperlink" w:semiHidden="1" w:unhideWhenUsed="1"/>
+    <w:lsdException w:name="Hashtag" w:semiHidden="1" w:unhideWhenUsed="1"/>
+    <w:lsdException w:name="Unresolved Mention" w:semiHidden="1" w:unhideWhenUsed="1"/>
+    <w:lsdException w:name="Smart Link" w:semiHidden="1" w:unhideWhenUsed="1"/>
   </w:latentStyles>
   <w:style w:type="paragraph" w:default="1" w:styleId="a">
     <w:name w:val="Normal"/>
@@ -2437,7 +2436,6 @@
   <w:style w:type="character" w:default="1" w:styleId="a0">
     <w:name w:val="Default Paragraph Font"/>
     <w:uiPriority w:val="1"/>
-    <w:semiHidden/>
     <w:unhideWhenUsed/>
   </w:style>
   <w:style w:type="table" w:default="1" w:styleId="a1">
@@ -3045,8 +3043,8 @@
       <w:vertAlign w:val="superscript"/>
     </w:rPr>
   </w:style>
-  <w:style w:type="character" w:customStyle="1" w:styleId="UnresolvedMention">
-    <w:name w:val="Unresolved Mention"/>
+  <w:style w:type="character" w:customStyle="1" w:styleId="12">
+    <w:name w:val="Неразрешенное упоминание1"/>
     <w:basedOn w:val="a0"/>
     <w:uiPriority w:val="99"/>
     <w:semiHidden/>

</xml_diff>

<commit_message>
pert mmd added in docs
</commit_message>
<xml_diff>
--- a/ЭПИ 1.docx
+++ b/ЭПИ 1.docx
@@ -8975,7 +8975,7 @@
                 <w:sz w:val="22"/>
                 <w:lang w:eastAsia="ru-RU"/>
               </w:rPr>
-              <w:t>2000</w:t>
+              <w:t>600</w:t>
             </w:r>
           </w:p>
         </w:tc>
@@ -9010,7 +9010,7 @@
                 <w:sz w:val="22"/>
                 <w:lang w:eastAsia="ru-RU"/>
               </w:rPr>
-              <w:t>3000</w:t>
+              <w:t>1000</w:t>
             </w:r>
           </w:p>
         </w:tc>
@@ -9045,7 +9045,7 @@
                 <w:sz w:val="22"/>
                 <w:lang w:eastAsia="ru-RU"/>
               </w:rPr>
-              <w:t>2500</w:t>
+              <w:t>700</w:t>
             </w:r>
           </w:p>
         </w:tc>
@@ -9121,77 +9121,77 @@
                 <w:sz w:val="22"/>
                 <w:lang w:eastAsia="ru-RU"/>
               </w:rPr>
+              <w:t>400</w:t>
+            </w:r>
+          </w:p>
+        </w:tc>
+        <w:tc>
+          <w:tcPr>
+            <w:tcW w:w="960" w:type="dxa"/>
+            <w:tcBorders>
+              <w:top w:val="nil"/>
+              <w:left w:val="nil"/>
+              <w:bottom w:val="single" w:sz="4" w:space="0" w:color="auto"/>
+              <w:right w:val="single" w:sz="4" w:space="0" w:color="auto"/>
+            </w:tcBorders>
+            <w:shd w:val="clear" w:color="000000" w:fill="B5E6A2"/>
+            <w:hideMark/>
+          </w:tcPr>
+          <w:p>
+            <w:pPr>
+              <w:spacing w:line="240" w:lineRule="auto"/>
+              <w:ind w:firstLine="0"/>
+              <w:jc w:val="center"/>
+              <w:rPr>
+                <w:rFonts w:ascii="Aptos Narrow" w:eastAsia="Times New Roman" w:hAnsi="Aptos Narrow" w:cs="Times New Roman"/>
+                <w:color w:val="000000"/>
+                <w:sz w:val="22"/>
+                <w:lang w:eastAsia="ru-RU"/>
+              </w:rPr>
+            </w:pPr>
+            <w:r>
+              <w:rPr>
+                <w:rFonts w:ascii="Aptos Narrow" w:eastAsia="Times New Roman" w:hAnsi="Aptos Narrow" w:cs="Times New Roman"/>
+                <w:color w:val="000000"/>
+                <w:sz w:val="22"/>
+                <w:lang w:eastAsia="ru-RU"/>
+              </w:rPr>
+              <w:t>800</w:t>
+            </w:r>
+          </w:p>
+        </w:tc>
+        <w:tc>
+          <w:tcPr>
+            <w:tcW w:w="960" w:type="dxa"/>
+            <w:tcBorders>
+              <w:top w:val="nil"/>
+              <w:left w:val="nil"/>
+              <w:bottom w:val="single" w:sz="4" w:space="0" w:color="auto"/>
+              <w:right w:val="single" w:sz="4" w:space="0" w:color="auto"/>
+            </w:tcBorders>
+            <w:shd w:val="clear" w:color="000000" w:fill="B5E6A2"/>
+            <w:hideMark/>
+          </w:tcPr>
+          <w:p>
+            <w:pPr>
+              <w:spacing w:line="240" w:lineRule="auto"/>
+              <w:ind w:firstLine="0"/>
+              <w:jc w:val="center"/>
+              <w:rPr>
+                <w:rFonts w:ascii="Aptos Narrow" w:eastAsia="Times New Roman" w:hAnsi="Aptos Narrow" w:cs="Times New Roman"/>
+                <w:color w:val="000000"/>
+                <w:sz w:val="22"/>
+                <w:lang w:eastAsia="ru-RU"/>
+              </w:rPr>
+            </w:pPr>
+            <w:r>
+              <w:rPr>
+                <w:rFonts w:ascii="Aptos Narrow" w:eastAsia="Times New Roman" w:hAnsi="Aptos Narrow" w:cs="Times New Roman"/>
+                <w:color w:val="000000"/>
+                <w:sz w:val="22"/>
+                <w:lang w:eastAsia="ru-RU"/>
+              </w:rPr>
               <w:t>500</w:t>
-            </w:r>
-          </w:p>
-        </w:tc>
-        <w:tc>
-          <w:tcPr>
-            <w:tcW w:w="960" w:type="dxa"/>
-            <w:tcBorders>
-              <w:top w:val="nil"/>
-              <w:left w:val="nil"/>
-              <w:bottom w:val="single" w:sz="4" w:space="0" w:color="auto"/>
-              <w:right w:val="single" w:sz="4" w:space="0" w:color="auto"/>
-            </w:tcBorders>
-            <w:shd w:val="clear" w:color="000000" w:fill="B5E6A2"/>
-            <w:hideMark/>
-          </w:tcPr>
-          <w:p>
-            <w:pPr>
-              <w:spacing w:line="240" w:lineRule="auto"/>
-              <w:ind w:firstLine="0"/>
-              <w:jc w:val="center"/>
-              <w:rPr>
-                <w:rFonts w:ascii="Aptos Narrow" w:eastAsia="Times New Roman" w:hAnsi="Aptos Narrow" w:cs="Times New Roman"/>
-                <w:color w:val="000000"/>
-                <w:sz w:val="22"/>
-                <w:lang w:eastAsia="ru-RU"/>
-              </w:rPr>
-            </w:pPr>
-            <w:r>
-              <w:rPr>
-                <w:rFonts w:ascii="Aptos Narrow" w:eastAsia="Times New Roman" w:hAnsi="Aptos Narrow" w:cs="Times New Roman"/>
-                <w:color w:val="000000"/>
-                <w:sz w:val="22"/>
-                <w:lang w:eastAsia="ru-RU"/>
-              </w:rPr>
-              <w:t>1400</w:t>
-            </w:r>
-          </w:p>
-        </w:tc>
-        <w:tc>
-          <w:tcPr>
-            <w:tcW w:w="960" w:type="dxa"/>
-            <w:tcBorders>
-              <w:top w:val="nil"/>
-              <w:left w:val="nil"/>
-              <w:bottom w:val="single" w:sz="4" w:space="0" w:color="auto"/>
-              <w:right w:val="single" w:sz="4" w:space="0" w:color="auto"/>
-            </w:tcBorders>
-            <w:shd w:val="clear" w:color="000000" w:fill="B5E6A2"/>
-            <w:hideMark/>
-          </w:tcPr>
-          <w:p>
-            <w:pPr>
-              <w:spacing w:line="240" w:lineRule="auto"/>
-              <w:ind w:firstLine="0"/>
-              <w:jc w:val="center"/>
-              <w:rPr>
-                <w:rFonts w:ascii="Aptos Narrow" w:eastAsia="Times New Roman" w:hAnsi="Aptos Narrow" w:cs="Times New Roman"/>
-                <w:color w:val="000000"/>
-                <w:sz w:val="22"/>
-                <w:lang w:eastAsia="ru-RU"/>
-              </w:rPr>
-            </w:pPr>
-            <w:r>
-              <w:rPr>
-                <w:rFonts w:ascii="Aptos Narrow" w:eastAsia="Times New Roman" w:hAnsi="Aptos Narrow" w:cs="Times New Roman"/>
-                <w:color w:val="000000"/>
-                <w:sz w:val="22"/>
-                <w:lang w:eastAsia="ru-RU"/>
-              </w:rPr>
-              <w:t>800</w:t>
             </w:r>
           </w:p>
         </w:tc>
@@ -9269,7 +9269,7 @@
                 <w:sz w:val="22"/>
                 <w:lang w:eastAsia="ru-RU"/>
               </w:rPr>
-              <w:t>5047</w:t>
+              <w:t>3547</w:t>
             </w:r>
           </w:p>
         </w:tc>
@@ -9305,7 +9305,7 @@
                 <w:sz w:val="22"/>
                 <w:lang w:eastAsia="ru-RU"/>
               </w:rPr>
-              <w:t>9216</w:t>
+              <w:t>6616</w:t>
             </w:r>
           </w:p>
         </w:tc>
@@ -9341,7 +9341,7 @@
                 <w:sz w:val="22"/>
                 <w:lang w:eastAsia="ru-RU"/>
               </w:rPr>
-              <w:t>6208</w:t>
+              <w:t>4108</w:t>
             </w:r>
           </w:p>
         </w:tc>
@@ -9419,7 +9419,7 @@
                 <w:sz w:val="22"/>
                 <w:lang w:eastAsia="ru-RU"/>
               </w:rPr>
-              <w:t>630.875</w:t>
+              <w:t>443.375</w:t>
             </w:r>
           </w:p>
         </w:tc>
@@ -9455,7 +9455,7 @@
                 <w:sz w:val="22"/>
                 <w:lang w:eastAsia="ru-RU"/>
               </w:rPr>
-              <w:t>1152</w:t>
+              <w:t>827</w:t>
             </w:r>
           </w:p>
         </w:tc>
@@ -9491,7 +9491,7 @@
                 <w:sz w:val="22"/>
                 <w:lang w:eastAsia="ru-RU"/>
               </w:rPr>
-              <w:t>776</w:t>
+              <w:t>513.5</w:t>
             </w:r>
           </w:p>
         </w:tc>
@@ -9570,7 +9570,7 @@
                 <w:sz w:val="22"/>
                 <w:lang w:eastAsia="ru-RU"/>
               </w:rPr>
-              <w:t>30.7743902</w:t>
+              <w:t>21.6280488</w:t>
             </w:r>
           </w:p>
         </w:tc>
@@ -9606,7 +9606,7 @@
                 <w:sz w:val="22"/>
                 <w:lang w:eastAsia="ru-RU"/>
               </w:rPr>
-              <w:t>56.19512</w:t>
+              <w:t>40.34146</w:t>
             </w:r>
           </w:p>
         </w:tc>
@@ -9642,7 +9642,7 @@
                 <w:sz w:val="22"/>
                 <w:lang w:eastAsia="ru-RU"/>
               </w:rPr>
-              <w:t>37.85366</w:t>
+              <w:t>25.04878</w:t>
             </w:r>
           </w:p>
         </w:tc>
@@ -9684,7 +9684,7 @@
                 <w:sz w:val="22"/>
                 <w:lang w:eastAsia="ru-RU"/>
               </w:rPr>
-              <w:t>ИТОГО (человек/месяц) * π</w:t>
+              <w:t>ИТОГО (человек/месяц) * (π+e)</w:t>
             </w:r>
           </w:p>
         </w:tc>
@@ -9719,7 +9719,7 @@
                 <w:sz w:val="22"/>
                 <w:lang w:eastAsia="ru-RU"/>
               </w:rPr>
-              <w:t>96.6805983</w:t>
+              <w:t>126.558531</w:t>
             </w:r>
           </w:p>
         </w:tc>
@@ -9754,7 +9754,7 @@
                 <w:sz w:val="22"/>
                 <w:lang w:eastAsia="ru-RU"/>
               </w:rPr>
-              <w:t>176.5422</w:t>
+              <w:t>236.0618</w:t>
             </w:r>
           </w:p>
         </w:tc>
@@ -9789,7 +9789,7 @@
                 <w:sz w:val="22"/>
                 <w:lang w:eastAsia="ru-RU"/>
               </w:rPr>
-              <w:t>118.9208</w:t>
+              <w:t>146.5753</w:t>
             </w:r>
           </w:p>
         </w:tc>
@@ -9814,15 +9814,15 @@
     </w:p>
     <w:tbl>
       <w:tblPr>
-        <w:tblW w:w="9500" w:type="dxa"/>
+        <w:tblW w:w="9760" w:type="dxa"/>
         <w:tblLook w:val="04A0" w:firstRow="1" w:lastRow="0" w:firstColumn="1" w:lastColumn="0" w:noHBand="0" w:noVBand="1"/>
       </w:tblPr>
       <w:tblGrid>
-        <w:gridCol w:w="971"/>
-        <w:gridCol w:w="2478"/>
+        <w:gridCol w:w="1002"/>
+        <w:gridCol w:w="2569"/>
+        <w:gridCol w:w="1192"/>
+        <w:gridCol w:w="1054"/>
         <w:gridCol w:w="1277"/>
-        <w:gridCol w:w="1054"/>
-        <w:gridCol w:w="1054"/>
         <w:gridCol w:w="1277"/>
         <w:gridCol w:w="1389"/>
       </w:tblGrid>
@@ -9832,7 +9832,7 @@
         </w:trPr>
         <w:tc>
           <w:tcPr>
-            <w:tcW w:w="971" w:type="dxa"/>
+            <w:tcW w:w="1060" w:type="dxa"/>
             <w:tcBorders>
               <w:top w:val="single" w:sz="4" w:space="0" w:color="auto"/>
               <w:left w:val="single" w:sz="4" w:space="0" w:color="auto"/>
@@ -9868,7 +9868,7 @@
         </w:tc>
         <w:tc>
           <w:tcPr>
-            <w:tcW w:w="2478" w:type="dxa"/>
+            <w:tcW w:w="2740" w:type="dxa"/>
             <w:tcBorders>
               <w:top w:val="single" w:sz="4" w:space="0" w:color="auto"/>
               <w:left w:val="nil"/>
@@ -9904,7 +9904,7 @@
         </w:tc>
         <w:tc>
           <w:tcPr>
-            <w:tcW w:w="1277" w:type="dxa"/>
+            <w:tcW w:w="1220" w:type="dxa"/>
             <w:tcBorders>
               <w:top w:val="single" w:sz="4" w:space="0" w:color="auto"/>
               <w:left w:val="nil"/>
@@ -9951,7 +9951,7 @@
         </w:tc>
         <w:tc>
           <w:tcPr>
-            <w:tcW w:w="1054" w:type="dxa"/>
+            <w:tcW w:w="960" w:type="dxa"/>
             <w:tcBorders>
               <w:top w:val="single" w:sz="4" w:space="0" w:color="auto"/>
               <w:left w:val="nil"/>
@@ -9998,7 +9998,7 @@
         </w:tc>
         <w:tc>
           <w:tcPr>
-            <w:tcW w:w="1054" w:type="dxa"/>
+            <w:tcW w:w="1220" w:type="dxa"/>
             <w:tcBorders>
               <w:top w:val="single" w:sz="4" w:space="0" w:color="auto"/>
               <w:left w:val="nil"/>
@@ -10036,7 +10036,7 @@
         </w:tc>
         <w:tc>
           <w:tcPr>
-            <w:tcW w:w="1277" w:type="dxa"/>
+            <w:tcW w:w="1220" w:type="dxa"/>
             <w:tcBorders>
               <w:top w:val="single" w:sz="4" w:space="0" w:color="auto"/>
               <w:left w:val="nil"/>
@@ -10074,7 +10074,7 @@
         </w:tc>
         <w:tc>
           <w:tcPr>
-            <w:tcW w:w="1389" w:type="dxa"/>
+            <w:tcW w:w="1340" w:type="dxa"/>
             <w:tcBorders>
               <w:top w:val="single" w:sz="4" w:space="0" w:color="auto"/>
               <w:left w:val="nil"/>
@@ -10114,17 +10114,7 @@
                 <w:sz w:val="22"/>
                 <w:lang w:eastAsia="ru-RU"/>
               </w:rPr>
-              <w:t>СКО_</w:t>
-            </w:r>
-            <w:proofErr w:type="gramStart"/>
-            <w:r>
-              <w:rPr>
-                <w:rFonts w:ascii="Aptos Narrow" w:eastAsia="Times New Roman" w:hAnsi="Aptos Narrow" w:cs="Times New Roman"/>
-                <w:color w:val="000000"/>
-                <w:sz w:val="22"/>
-                <w:lang w:eastAsia="ru-RU"/>
-              </w:rPr>
-              <w:t>i</w:t>
+              <w:t>СКО_i</w:t>
             </w:r>
             <w:proofErr w:type="spellEnd"/>
             <w:r>
@@ -10134,17 +10124,7 @@
                 <w:sz w:val="22"/>
                 <w:lang w:eastAsia="ru-RU"/>
               </w:rPr>
-              <w:t>)^</w:t>
-            </w:r>
-            <w:proofErr w:type="gramEnd"/>
-            <w:r>
-              <w:rPr>
-                <w:rFonts w:ascii="Aptos Narrow" w:eastAsia="Times New Roman" w:hAnsi="Aptos Narrow" w:cs="Times New Roman"/>
-                <w:color w:val="000000"/>
-                <w:sz w:val="22"/>
-                <w:lang w:eastAsia="ru-RU"/>
-              </w:rPr>
-              <w:t>2</w:t>
+              <w:t>)^2</w:t>
             </w:r>
           </w:p>
         </w:tc>
@@ -10155,7 +10135,7 @@
         </w:trPr>
         <w:tc>
           <w:tcPr>
-            <w:tcW w:w="971" w:type="dxa"/>
+            <w:tcW w:w="1060" w:type="dxa"/>
             <w:tcBorders>
               <w:top w:val="nil"/>
               <w:left w:val="single" w:sz="4" w:space="0" w:color="auto"/>
@@ -10190,7 +10170,7 @@
         </w:tc>
         <w:tc>
           <w:tcPr>
-            <w:tcW w:w="2478" w:type="dxa"/>
+            <w:tcW w:w="2740" w:type="dxa"/>
             <w:tcBorders>
               <w:top w:val="nil"/>
               <w:left w:val="nil"/>
@@ -10225,7 +10205,7 @@
         </w:tc>
         <w:tc>
           <w:tcPr>
-            <w:tcW w:w="1277" w:type="dxa"/>
+            <w:tcW w:w="1220" w:type="dxa"/>
             <w:tcBorders>
               <w:top w:val="nil"/>
               <w:left w:val="nil"/>
@@ -10260,7 +10240,7 @@
         </w:tc>
         <w:tc>
           <w:tcPr>
-            <w:tcW w:w="1054" w:type="dxa"/>
+            <w:tcW w:w="960" w:type="dxa"/>
             <w:tcBorders>
               <w:top w:val="nil"/>
               <w:left w:val="nil"/>
@@ -10295,7 +10275,7 @@
         </w:tc>
         <w:tc>
           <w:tcPr>
-            <w:tcW w:w="1054" w:type="dxa"/>
+            <w:tcW w:w="1220" w:type="dxa"/>
             <w:tcBorders>
               <w:top w:val="nil"/>
               <w:left w:val="nil"/>
@@ -10330,7 +10310,7 @@
         </w:tc>
         <w:tc>
           <w:tcPr>
-            <w:tcW w:w="1277" w:type="dxa"/>
+            <w:tcW w:w="1220" w:type="dxa"/>
             <w:tcBorders>
               <w:top w:val="nil"/>
               <w:left w:val="nil"/>
@@ -10365,7 +10345,7 @@
         </w:tc>
         <w:tc>
           <w:tcPr>
-            <w:tcW w:w="1389" w:type="dxa"/>
+            <w:tcW w:w="1340" w:type="dxa"/>
             <w:tcBorders>
               <w:top w:val="nil"/>
               <w:left w:val="nil"/>
@@ -10405,7 +10385,7 @@
         </w:trPr>
         <w:tc>
           <w:tcPr>
-            <w:tcW w:w="971" w:type="dxa"/>
+            <w:tcW w:w="1060" w:type="dxa"/>
             <w:tcBorders>
               <w:top w:val="nil"/>
               <w:left w:val="single" w:sz="4" w:space="0" w:color="auto"/>
@@ -10439,7 +10419,7 @@
         </w:tc>
         <w:tc>
           <w:tcPr>
-            <w:tcW w:w="2478" w:type="dxa"/>
+            <w:tcW w:w="2740" w:type="dxa"/>
             <w:tcBorders>
               <w:top w:val="nil"/>
               <w:left w:val="nil"/>
@@ -10473,7 +10453,7 @@
         </w:tc>
         <w:tc>
           <w:tcPr>
-            <w:tcW w:w="1277" w:type="dxa"/>
+            <w:tcW w:w="1220" w:type="dxa"/>
             <w:tcBorders>
               <w:top w:val="nil"/>
               <w:left w:val="nil"/>
@@ -10507,7 +10487,7 @@
         </w:tc>
         <w:tc>
           <w:tcPr>
-            <w:tcW w:w="1054" w:type="dxa"/>
+            <w:tcW w:w="960" w:type="dxa"/>
             <w:tcBorders>
               <w:top w:val="nil"/>
               <w:left w:val="nil"/>
@@ -10541,7 +10521,7 @@
         </w:tc>
         <w:tc>
           <w:tcPr>
-            <w:tcW w:w="1054" w:type="dxa"/>
+            <w:tcW w:w="1220" w:type="dxa"/>
             <w:tcBorders>
               <w:top w:val="nil"/>
               <w:left w:val="nil"/>
@@ -10575,7 +10555,7 @@
         </w:tc>
         <w:tc>
           <w:tcPr>
-            <w:tcW w:w="1277" w:type="dxa"/>
+            <w:tcW w:w="1220" w:type="dxa"/>
             <w:tcBorders>
               <w:top w:val="nil"/>
               <w:left w:val="nil"/>
@@ -10609,7 +10589,7 @@
         </w:tc>
         <w:tc>
           <w:tcPr>
-            <w:tcW w:w="1389" w:type="dxa"/>
+            <w:tcW w:w="1340" w:type="dxa"/>
             <w:tcBorders>
               <w:top w:val="nil"/>
               <w:left w:val="nil"/>
@@ -10648,7 +10628,7 @@
         </w:trPr>
         <w:tc>
           <w:tcPr>
-            <w:tcW w:w="971" w:type="dxa"/>
+            <w:tcW w:w="1060" w:type="dxa"/>
             <w:tcBorders>
               <w:top w:val="nil"/>
               <w:left w:val="single" w:sz="4" w:space="0" w:color="auto"/>
@@ -10682,7 +10662,7 @@
         </w:tc>
         <w:tc>
           <w:tcPr>
-            <w:tcW w:w="2478" w:type="dxa"/>
+            <w:tcW w:w="2740" w:type="dxa"/>
             <w:tcBorders>
               <w:top w:val="nil"/>
               <w:left w:val="nil"/>
@@ -10716,7 +10696,7 @@
         </w:tc>
         <w:tc>
           <w:tcPr>
-            <w:tcW w:w="1277" w:type="dxa"/>
+            <w:tcW w:w="1220" w:type="dxa"/>
             <w:tcBorders>
               <w:top w:val="nil"/>
               <w:left w:val="nil"/>
@@ -10750,7 +10730,7 @@
         </w:tc>
         <w:tc>
           <w:tcPr>
-            <w:tcW w:w="1054" w:type="dxa"/>
+            <w:tcW w:w="960" w:type="dxa"/>
             <w:tcBorders>
               <w:top w:val="nil"/>
               <w:left w:val="nil"/>
@@ -10784,7 +10764,7 @@
         </w:tc>
         <w:tc>
           <w:tcPr>
-            <w:tcW w:w="1054" w:type="dxa"/>
+            <w:tcW w:w="1220" w:type="dxa"/>
             <w:tcBorders>
               <w:top w:val="nil"/>
               <w:left w:val="nil"/>
@@ -10818,7 +10798,7 @@
         </w:tc>
         <w:tc>
           <w:tcPr>
-            <w:tcW w:w="1277" w:type="dxa"/>
+            <w:tcW w:w="1220" w:type="dxa"/>
             <w:tcBorders>
               <w:top w:val="nil"/>
               <w:left w:val="nil"/>
@@ -10852,7 +10832,7 @@
         </w:tc>
         <w:tc>
           <w:tcPr>
-            <w:tcW w:w="1389" w:type="dxa"/>
+            <w:tcW w:w="1340" w:type="dxa"/>
             <w:tcBorders>
               <w:top w:val="nil"/>
               <w:left w:val="nil"/>
@@ -10891,7 +10871,7 @@
         </w:trPr>
         <w:tc>
           <w:tcPr>
-            <w:tcW w:w="971" w:type="dxa"/>
+            <w:tcW w:w="1060" w:type="dxa"/>
             <w:tcBorders>
               <w:top w:val="nil"/>
               <w:left w:val="single" w:sz="4" w:space="0" w:color="auto"/>
@@ -10925,7 +10905,7 @@
         </w:tc>
         <w:tc>
           <w:tcPr>
-            <w:tcW w:w="2478" w:type="dxa"/>
+            <w:tcW w:w="2740" w:type="dxa"/>
             <w:tcBorders>
               <w:top w:val="nil"/>
               <w:left w:val="nil"/>
@@ -10959,7 +10939,7 @@
         </w:tc>
         <w:tc>
           <w:tcPr>
-            <w:tcW w:w="1277" w:type="dxa"/>
+            <w:tcW w:w="1220" w:type="dxa"/>
             <w:tcBorders>
               <w:top w:val="nil"/>
               <w:left w:val="nil"/>
@@ -10993,7 +10973,7 @@
         </w:tc>
         <w:tc>
           <w:tcPr>
-            <w:tcW w:w="1054" w:type="dxa"/>
+            <w:tcW w:w="960" w:type="dxa"/>
             <w:tcBorders>
               <w:top w:val="nil"/>
               <w:left w:val="nil"/>
@@ -11027,7 +11007,7 @@
         </w:tc>
         <w:tc>
           <w:tcPr>
-            <w:tcW w:w="1054" w:type="dxa"/>
+            <w:tcW w:w="1220" w:type="dxa"/>
             <w:tcBorders>
               <w:top w:val="nil"/>
               <w:left w:val="nil"/>
@@ -11061,7 +11041,7 @@
         </w:tc>
         <w:tc>
           <w:tcPr>
-            <w:tcW w:w="1277" w:type="dxa"/>
+            <w:tcW w:w="1220" w:type="dxa"/>
             <w:tcBorders>
               <w:top w:val="nil"/>
               <w:left w:val="nil"/>
@@ -11095,7 +11075,7 @@
         </w:tc>
         <w:tc>
           <w:tcPr>
-            <w:tcW w:w="1389" w:type="dxa"/>
+            <w:tcW w:w="1340" w:type="dxa"/>
             <w:tcBorders>
               <w:top w:val="nil"/>
               <w:left w:val="nil"/>
@@ -11134,7 +11114,7 @@
         </w:trPr>
         <w:tc>
           <w:tcPr>
-            <w:tcW w:w="971" w:type="dxa"/>
+            <w:tcW w:w="1060" w:type="dxa"/>
             <w:tcBorders>
               <w:top w:val="nil"/>
               <w:left w:val="single" w:sz="4" w:space="0" w:color="auto"/>
@@ -11168,7 +11148,7 @@
         </w:tc>
         <w:tc>
           <w:tcPr>
-            <w:tcW w:w="2478" w:type="dxa"/>
+            <w:tcW w:w="2740" w:type="dxa"/>
             <w:tcBorders>
               <w:top w:val="nil"/>
               <w:left w:val="nil"/>
@@ -11202,7 +11182,7 @@
         </w:tc>
         <w:tc>
           <w:tcPr>
-            <w:tcW w:w="1277" w:type="dxa"/>
+            <w:tcW w:w="1220" w:type="dxa"/>
             <w:tcBorders>
               <w:top w:val="nil"/>
               <w:left w:val="nil"/>
@@ -11236,7 +11216,7 @@
         </w:tc>
         <w:tc>
           <w:tcPr>
-            <w:tcW w:w="1054" w:type="dxa"/>
+            <w:tcW w:w="960" w:type="dxa"/>
             <w:tcBorders>
               <w:top w:val="nil"/>
               <w:left w:val="nil"/>
@@ -11270,7 +11250,7 @@
         </w:tc>
         <w:tc>
           <w:tcPr>
-            <w:tcW w:w="1054" w:type="dxa"/>
+            <w:tcW w:w="1220" w:type="dxa"/>
             <w:tcBorders>
               <w:top w:val="nil"/>
               <w:left w:val="nil"/>
@@ -11304,7 +11284,7 @@
         </w:tc>
         <w:tc>
           <w:tcPr>
-            <w:tcW w:w="1277" w:type="dxa"/>
+            <w:tcW w:w="1220" w:type="dxa"/>
             <w:tcBorders>
               <w:top w:val="nil"/>
               <w:left w:val="nil"/>
@@ -11338,7 +11318,7 @@
         </w:tc>
         <w:tc>
           <w:tcPr>
-            <w:tcW w:w="1389" w:type="dxa"/>
+            <w:tcW w:w="1340" w:type="dxa"/>
             <w:tcBorders>
               <w:top w:val="nil"/>
               <w:left w:val="nil"/>
@@ -11377,7 +11357,7 @@
         </w:trPr>
         <w:tc>
           <w:tcPr>
-            <w:tcW w:w="971" w:type="dxa"/>
+            <w:tcW w:w="1060" w:type="dxa"/>
             <w:tcBorders>
               <w:top w:val="nil"/>
               <w:left w:val="single" w:sz="4" w:space="0" w:color="auto"/>
@@ -11412,7 +11392,7 @@
         </w:tc>
         <w:tc>
           <w:tcPr>
-            <w:tcW w:w="2478" w:type="dxa"/>
+            <w:tcW w:w="2740" w:type="dxa"/>
             <w:tcBorders>
               <w:top w:val="nil"/>
               <w:left w:val="nil"/>
@@ -11447,7 +11427,7 @@
         </w:tc>
         <w:tc>
           <w:tcPr>
-            <w:tcW w:w="1277" w:type="dxa"/>
+            <w:tcW w:w="1220" w:type="dxa"/>
             <w:tcBorders>
               <w:top w:val="nil"/>
               <w:left w:val="nil"/>
@@ -11482,7 +11462,7 @@
         </w:tc>
         <w:tc>
           <w:tcPr>
-            <w:tcW w:w="1054" w:type="dxa"/>
+            <w:tcW w:w="960" w:type="dxa"/>
             <w:tcBorders>
               <w:top w:val="nil"/>
               <w:left w:val="nil"/>
@@ -11517,7 +11497,7 @@
         </w:tc>
         <w:tc>
           <w:tcPr>
-            <w:tcW w:w="1054" w:type="dxa"/>
+            <w:tcW w:w="1220" w:type="dxa"/>
             <w:tcBorders>
               <w:top w:val="nil"/>
               <w:left w:val="nil"/>
@@ -11552,7 +11532,7 @@
         </w:tc>
         <w:tc>
           <w:tcPr>
-            <w:tcW w:w="1277" w:type="dxa"/>
+            <w:tcW w:w="1220" w:type="dxa"/>
             <w:tcBorders>
               <w:top w:val="nil"/>
               <w:left w:val="nil"/>
@@ -11587,7 +11567,7 @@
         </w:tc>
         <w:tc>
           <w:tcPr>
-            <w:tcW w:w="1389" w:type="dxa"/>
+            <w:tcW w:w="1340" w:type="dxa"/>
             <w:tcBorders>
               <w:top w:val="nil"/>
               <w:left w:val="nil"/>
@@ -11627,7 +11607,7 @@
         </w:trPr>
         <w:tc>
           <w:tcPr>
-            <w:tcW w:w="971" w:type="dxa"/>
+            <w:tcW w:w="1060" w:type="dxa"/>
             <w:tcBorders>
               <w:top w:val="nil"/>
               <w:left w:val="single" w:sz="4" w:space="0" w:color="auto"/>
@@ -11661,7 +11641,7 @@
         </w:tc>
         <w:tc>
           <w:tcPr>
-            <w:tcW w:w="2478" w:type="dxa"/>
+            <w:tcW w:w="2740" w:type="dxa"/>
             <w:tcBorders>
               <w:top w:val="nil"/>
               <w:left w:val="nil"/>
@@ -11695,7 +11675,7 @@
         </w:tc>
         <w:tc>
           <w:tcPr>
-            <w:tcW w:w="1277" w:type="dxa"/>
+            <w:tcW w:w="1220" w:type="dxa"/>
             <w:tcBorders>
               <w:top w:val="nil"/>
               <w:left w:val="nil"/>
@@ -11729,7 +11709,7 @@
         </w:tc>
         <w:tc>
           <w:tcPr>
-            <w:tcW w:w="1054" w:type="dxa"/>
+            <w:tcW w:w="960" w:type="dxa"/>
             <w:tcBorders>
               <w:top w:val="nil"/>
               <w:left w:val="nil"/>
@@ -11763,7 +11743,7 @@
         </w:tc>
         <w:tc>
           <w:tcPr>
-            <w:tcW w:w="1054" w:type="dxa"/>
+            <w:tcW w:w="1220" w:type="dxa"/>
             <w:tcBorders>
               <w:top w:val="nil"/>
               <w:left w:val="nil"/>
@@ -11797,7 +11777,7 @@
         </w:tc>
         <w:tc>
           <w:tcPr>
-            <w:tcW w:w="1277" w:type="dxa"/>
+            <w:tcW w:w="1220" w:type="dxa"/>
             <w:tcBorders>
               <w:top w:val="nil"/>
               <w:left w:val="nil"/>
@@ -11831,7 +11811,7 @@
         </w:tc>
         <w:tc>
           <w:tcPr>
-            <w:tcW w:w="1389" w:type="dxa"/>
+            <w:tcW w:w="1340" w:type="dxa"/>
             <w:tcBorders>
               <w:top w:val="nil"/>
               <w:left w:val="nil"/>
@@ -11870,7 +11850,7 @@
         </w:trPr>
         <w:tc>
           <w:tcPr>
-            <w:tcW w:w="971" w:type="dxa"/>
+            <w:tcW w:w="1060" w:type="dxa"/>
             <w:tcBorders>
               <w:top w:val="nil"/>
               <w:left w:val="single" w:sz="4" w:space="0" w:color="auto"/>
@@ -11904,7 +11884,7 @@
         </w:tc>
         <w:tc>
           <w:tcPr>
-            <w:tcW w:w="2478" w:type="dxa"/>
+            <w:tcW w:w="2740" w:type="dxa"/>
             <w:tcBorders>
               <w:top w:val="nil"/>
               <w:left w:val="nil"/>
@@ -11938,7 +11918,7 @@
         </w:tc>
         <w:tc>
           <w:tcPr>
-            <w:tcW w:w="1277" w:type="dxa"/>
+            <w:tcW w:w="1220" w:type="dxa"/>
             <w:tcBorders>
               <w:top w:val="nil"/>
               <w:left w:val="nil"/>
@@ -11972,7 +11952,7 @@
         </w:tc>
         <w:tc>
           <w:tcPr>
-            <w:tcW w:w="1054" w:type="dxa"/>
+            <w:tcW w:w="960" w:type="dxa"/>
             <w:tcBorders>
               <w:top w:val="nil"/>
               <w:left w:val="nil"/>
@@ -12006,7 +11986,7 @@
         </w:tc>
         <w:tc>
           <w:tcPr>
-            <w:tcW w:w="1054" w:type="dxa"/>
+            <w:tcW w:w="1220" w:type="dxa"/>
             <w:tcBorders>
               <w:top w:val="nil"/>
               <w:left w:val="nil"/>
@@ -12040,7 +12020,7 @@
         </w:tc>
         <w:tc>
           <w:tcPr>
-            <w:tcW w:w="1277" w:type="dxa"/>
+            <w:tcW w:w="1220" w:type="dxa"/>
             <w:tcBorders>
               <w:top w:val="nil"/>
               <w:left w:val="nil"/>
@@ -12074,7 +12054,7 @@
         </w:tc>
         <w:tc>
           <w:tcPr>
-            <w:tcW w:w="1389" w:type="dxa"/>
+            <w:tcW w:w="1340" w:type="dxa"/>
             <w:tcBorders>
               <w:top w:val="nil"/>
               <w:left w:val="nil"/>
@@ -12113,7 +12093,7 @@
         </w:trPr>
         <w:tc>
           <w:tcPr>
-            <w:tcW w:w="971" w:type="dxa"/>
+            <w:tcW w:w="1060" w:type="dxa"/>
             <w:tcBorders>
               <w:top w:val="nil"/>
               <w:left w:val="single" w:sz="4" w:space="0" w:color="auto"/>
@@ -12148,7 +12128,7 @@
         </w:tc>
         <w:tc>
           <w:tcPr>
-            <w:tcW w:w="2478" w:type="dxa"/>
+            <w:tcW w:w="2740" w:type="dxa"/>
             <w:tcBorders>
               <w:top w:val="nil"/>
               <w:left w:val="nil"/>
@@ -12183,7 +12163,7 @@
         </w:tc>
         <w:tc>
           <w:tcPr>
-            <w:tcW w:w="1277" w:type="dxa"/>
+            <w:tcW w:w="1220" w:type="dxa"/>
             <w:tcBorders>
               <w:top w:val="nil"/>
               <w:left w:val="nil"/>
@@ -12218,7 +12198,7 @@
         </w:tc>
         <w:tc>
           <w:tcPr>
-            <w:tcW w:w="1054" w:type="dxa"/>
+            <w:tcW w:w="960" w:type="dxa"/>
             <w:tcBorders>
               <w:top w:val="nil"/>
               <w:left w:val="nil"/>
@@ -12253,7 +12233,7 @@
         </w:tc>
         <w:tc>
           <w:tcPr>
-            <w:tcW w:w="1054" w:type="dxa"/>
+            <w:tcW w:w="1220" w:type="dxa"/>
             <w:tcBorders>
               <w:top w:val="nil"/>
               <w:left w:val="nil"/>
@@ -12288,7 +12268,7 @@
         </w:tc>
         <w:tc>
           <w:tcPr>
-            <w:tcW w:w="1277" w:type="dxa"/>
+            <w:tcW w:w="1220" w:type="dxa"/>
             <w:tcBorders>
               <w:top w:val="nil"/>
               <w:left w:val="nil"/>
@@ -12323,7 +12303,7 @@
         </w:tc>
         <w:tc>
           <w:tcPr>
-            <w:tcW w:w="1389" w:type="dxa"/>
+            <w:tcW w:w="1340" w:type="dxa"/>
             <w:tcBorders>
               <w:top w:val="nil"/>
               <w:left w:val="nil"/>
@@ -12363,7 +12343,7 @@
         </w:trPr>
         <w:tc>
           <w:tcPr>
-            <w:tcW w:w="971" w:type="dxa"/>
+            <w:tcW w:w="1060" w:type="dxa"/>
             <w:tcBorders>
               <w:top w:val="nil"/>
               <w:left w:val="single" w:sz="4" w:space="0" w:color="auto"/>
@@ -12397,7 +12377,7 @@
         </w:tc>
         <w:tc>
           <w:tcPr>
-            <w:tcW w:w="2478" w:type="dxa"/>
+            <w:tcW w:w="2740" w:type="dxa"/>
             <w:tcBorders>
               <w:top w:val="nil"/>
               <w:left w:val="nil"/>
@@ -12431,7 +12411,7 @@
         </w:tc>
         <w:tc>
           <w:tcPr>
-            <w:tcW w:w="1277" w:type="dxa"/>
+            <w:tcW w:w="1220" w:type="dxa"/>
             <w:tcBorders>
               <w:top w:val="nil"/>
               <w:left w:val="nil"/>
@@ -12465,7 +12445,7 @@
         </w:tc>
         <w:tc>
           <w:tcPr>
-            <w:tcW w:w="1054" w:type="dxa"/>
+            <w:tcW w:w="960" w:type="dxa"/>
             <w:tcBorders>
               <w:top w:val="nil"/>
               <w:left w:val="nil"/>
@@ -12499,7 +12479,7 @@
         </w:tc>
         <w:tc>
           <w:tcPr>
-            <w:tcW w:w="1054" w:type="dxa"/>
+            <w:tcW w:w="1220" w:type="dxa"/>
             <w:tcBorders>
               <w:top w:val="nil"/>
               <w:left w:val="nil"/>
@@ -12533,7 +12513,7 @@
         </w:tc>
         <w:tc>
           <w:tcPr>
-            <w:tcW w:w="1277" w:type="dxa"/>
+            <w:tcW w:w="1220" w:type="dxa"/>
             <w:tcBorders>
               <w:top w:val="nil"/>
               <w:left w:val="nil"/>
@@ -12567,7 +12547,7 @@
         </w:tc>
         <w:tc>
           <w:tcPr>
-            <w:tcW w:w="1389" w:type="dxa"/>
+            <w:tcW w:w="1340" w:type="dxa"/>
             <w:tcBorders>
               <w:top w:val="nil"/>
               <w:left w:val="nil"/>
@@ -12606,7 +12586,7 @@
         </w:trPr>
         <w:tc>
           <w:tcPr>
-            <w:tcW w:w="971" w:type="dxa"/>
+            <w:tcW w:w="1060" w:type="dxa"/>
             <w:tcBorders>
               <w:top w:val="nil"/>
               <w:left w:val="single" w:sz="4" w:space="0" w:color="auto"/>
@@ -12640,7 +12620,7 @@
         </w:tc>
         <w:tc>
           <w:tcPr>
-            <w:tcW w:w="2478" w:type="dxa"/>
+            <w:tcW w:w="2740" w:type="dxa"/>
             <w:tcBorders>
               <w:top w:val="nil"/>
               <w:left w:val="nil"/>
@@ -12674,7 +12654,7 @@
         </w:tc>
         <w:tc>
           <w:tcPr>
-            <w:tcW w:w="1277" w:type="dxa"/>
+            <w:tcW w:w="1220" w:type="dxa"/>
             <w:tcBorders>
               <w:top w:val="nil"/>
               <w:left w:val="nil"/>
@@ -12708,7 +12688,7 @@
         </w:tc>
         <w:tc>
           <w:tcPr>
-            <w:tcW w:w="1054" w:type="dxa"/>
+            <w:tcW w:w="960" w:type="dxa"/>
             <w:tcBorders>
               <w:top w:val="nil"/>
               <w:left w:val="nil"/>
@@ -12742,7 +12722,7 @@
         </w:tc>
         <w:tc>
           <w:tcPr>
-            <w:tcW w:w="1054" w:type="dxa"/>
+            <w:tcW w:w="1220" w:type="dxa"/>
             <w:tcBorders>
               <w:top w:val="nil"/>
               <w:left w:val="nil"/>
@@ -12776,7 +12756,7 @@
         </w:tc>
         <w:tc>
           <w:tcPr>
-            <w:tcW w:w="1277" w:type="dxa"/>
+            <w:tcW w:w="1220" w:type="dxa"/>
             <w:tcBorders>
               <w:top w:val="nil"/>
               <w:left w:val="nil"/>
@@ -12810,7 +12790,7 @@
         </w:tc>
         <w:tc>
           <w:tcPr>
-            <w:tcW w:w="1389" w:type="dxa"/>
+            <w:tcW w:w="1340" w:type="dxa"/>
             <w:tcBorders>
               <w:top w:val="nil"/>
               <w:left w:val="nil"/>
@@ -12849,7 +12829,7 @@
         </w:trPr>
         <w:tc>
           <w:tcPr>
-            <w:tcW w:w="971" w:type="dxa"/>
+            <w:tcW w:w="1060" w:type="dxa"/>
             <w:tcBorders>
               <w:top w:val="nil"/>
               <w:left w:val="single" w:sz="4" w:space="0" w:color="auto"/>
@@ -12884,7 +12864,7 @@
         </w:tc>
         <w:tc>
           <w:tcPr>
-            <w:tcW w:w="2478" w:type="dxa"/>
+            <w:tcW w:w="2740" w:type="dxa"/>
             <w:tcBorders>
               <w:top w:val="nil"/>
               <w:left w:val="nil"/>
@@ -12919,7 +12899,7 @@
         </w:tc>
         <w:tc>
           <w:tcPr>
-            <w:tcW w:w="1277" w:type="dxa"/>
+            <w:tcW w:w="1220" w:type="dxa"/>
             <w:tcBorders>
               <w:top w:val="nil"/>
               <w:left w:val="nil"/>
@@ -12954,7 +12934,7 @@
         </w:tc>
         <w:tc>
           <w:tcPr>
-            <w:tcW w:w="1054" w:type="dxa"/>
+            <w:tcW w:w="960" w:type="dxa"/>
             <w:tcBorders>
               <w:top w:val="nil"/>
               <w:left w:val="nil"/>
@@ -12989,7 +12969,7 @@
         </w:tc>
         <w:tc>
           <w:tcPr>
-            <w:tcW w:w="1054" w:type="dxa"/>
+            <w:tcW w:w="1220" w:type="dxa"/>
             <w:tcBorders>
               <w:top w:val="nil"/>
               <w:left w:val="nil"/>
@@ -13024,7 +13004,7 @@
         </w:tc>
         <w:tc>
           <w:tcPr>
-            <w:tcW w:w="1277" w:type="dxa"/>
+            <w:tcW w:w="1220" w:type="dxa"/>
             <w:tcBorders>
               <w:top w:val="nil"/>
               <w:left w:val="nil"/>
@@ -13059,7 +13039,7 @@
         </w:tc>
         <w:tc>
           <w:tcPr>
-            <w:tcW w:w="1389" w:type="dxa"/>
+            <w:tcW w:w="1340" w:type="dxa"/>
             <w:tcBorders>
               <w:top w:val="nil"/>
               <w:left w:val="nil"/>
@@ -13099,7 +13079,7 @@
         </w:trPr>
         <w:tc>
           <w:tcPr>
-            <w:tcW w:w="971" w:type="dxa"/>
+            <w:tcW w:w="1060" w:type="dxa"/>
             <w:tcBorders>
               <w:top w:val="nil"/>
               <w:left w:val="single" w:sz="4" w:space="0" w:color="auto"/>
@@ -13133,7 +13113,7 @@
         </w:tc>
         <w:tc>
           <w:tcPr>
-            <w:tcW w:w="2478" w:type="dxa"/>
+            <w:tcW w:w="2740" w:type="dxa"/>
             <w:tcBorders>
               <w:top w:val="nil"/>
               <w:left w:val="nil"/>
@@ -13167,7 +13147,7 @@
         </w:tc>
         <w:tc>
           <w:tcPr>
-            <w:tcW w:w="1277" w:type="dxa"/>
+            <w:tcW w:w="1220" w:type="dxa"/>
             <w:tcBorders>
               <w:top w:val="nil"/>
               <w:left w:val="nil"/>
@@ -13201,7 +13181,7 @@
         </w:tc>
         <w:tc>
           <w:tcPr>
-            <w:tcW w:w="1054" w:type="dxa"/>
+            <w:tcW w:w="960" w:type="dxa"/>
             <w:tcBorders>
               <w:top w:val="nil"/>
               <w:left w:val="nil"/>
@@ -13235,7 +13215,7 @@
         </w:tc>
         <w:tc>
           <w:tcPr>
-            <w:tcW w:w="1054" w:type="dxa"/>
+            <w:tcW w:w="1220" w:type="dxa"/>
             <w:tcBorders>
               <w:top w:val="nil"/>
               <w:left w:val="nil"/>
@@ -13269,7 +13249,7 @@
         </w:tc>
         <w:tc>
           <w:tcPr>
-            <w:tcW w:w="1277" w:type="dxa"/>
+            <w:tcW w:w="1220" w:type="dxa"/>
             <w:tcBorders>
               <w:top w:val="nil"/>
               <w:left w:val="nil"/>
@@ -13303,7 +13283,7 @@
         </w:tc>
         <w:tc>
           <w:tcPr>
-            <w:tcW w:w="1389" w:type="dxa"/>
+            <w:tcW w:w="1340" w:type="dxa"/>
             <w:tcBorders>
               <w:top w:val="nil"/>
               <w:left w:val="nil"/>
@@ -13342,7 +13322,7 @@
         </w:trPr>
         <w:tc>
           <w:tcPr>
-            <w:tcW w:w="971" w:type="dxa"/>
+            <w:tcW w:w="1060" w:type="dxa"/>
             <w:tcBorders>
               <w:top w:val="nil"/>
               <w:left w:val="single" w:sz="4" w:space="0" w:color="auto"/>
@@ -13376,7 +13356,7 @@
         </w:tc>
         <w:tc>
           <w:tcPr>
-            <w:tcW w:w="2478" w:type="dxa"/>
+            <w:tcW w:w="2740" w:type="dxa"/>
             <w:tcBorders>
               <w:top w:val="nil"/>
               <w:left w:val="nil"/>
@@ -13410,7 +13390,7 @@
         </w:tc>
         <w:tc>
           <w:tcPr>
-            <w:tcW w:w="1277" w:type="dxa"/>
+            <w:tcW w:w="1220" w:type="dxa"/>
             <w:tcBorders>
               <w:top w:val="nil"/>
               <w:left w:val="nil"/>
@@ -13444,7 +13424,7 @@
         </w:tc>
         <w:tc>
           <w:tcPr>
-            <w:tcW w:w="1054" w:type="dxa"/>
+            <w:tcW w:w="960" w:type="dxa"/>
             <w:tcBorders>
               <w:top w:val="nil"/>
               <w:left w:val="nil"/>
@@ -13478,7 +13458,7 @@
         </w:tc>
         <w:tc>
           <w:tcPr>
-            <w:tcW w:w="1054" w:type="dxa"/>
+            <w:tcW w:w="1220" w:type="dxa"/>
             <w:tcBorders>
               <w:top w:val="nil"/>
               <w:left w:val="nil"/>
@@ -13512,7 +13492,7 @@
         </w:tc>
         <w:tc>
           <w:tcPr>
-            <w:tcW w:w="1277" w:type="dxa"/>
+            <w:tcW w:w="1220" w:type="dxa"/>
             <w:tcBorders>
               <w:top w:val="nil"/>
               <w:left w:val="nil"/>
@@ -13546,7 +13526,7 @@
         </w:tc>
         <w:tc>
           <w:tcPr>
-            <w:tcW w:w="1389" w:type="dxa"/>
+            <w:tcW w:w="1340" w:type="dxa"/>
             <w:tcBorders>
               <w:top w:val="nil"/>
               <w:left w:val="nil"/>
@@ -13585,7 +13565,7 @@
         </w:trPr>
         <w:tc>
           <w:tcPr>
-            <w:tcW w:w="971" w:type="dxa"/>
+            <w:tcW w:w="1060" w:type="dxa"/>
             <w:tcBorders>
               <w:top w:val="nil"/>
               <w:left w:val="single" w:sz="4" w:space="0" w:color="auto"/>
@@ -13619,7 +13599,7 @@
         </w:tc>
         <w:tc>
           <w:tcPr>
-            <w:tcW w:w="2478" w:type="dxa"/>
+            <w:tcW w:w="2740" w:type="dxa"/>
             <w:tcBorders>
               <w:top w:val="nil"/>
               <w:left w:val="nil"/>
@@ -13653,7 +13633,7 @@
         </w:tc>
         <w:tc>
           <w:tcPr>
-            <w:tcW w:w="1277" w:type="dxa"/>
+            <w:tcW w:w="1220" w:type="dxa"/>
             <w:tcBorders>
               <w:top w:val="nil"/>
               <w:left w:val="nil"/>
@@ -13687,7 +13667,7 @@
         </w:tc>
         <w:tc>
           <w:tcPr>
-            <w:tcW w:w="1054" w:type="dxa"/>
+            <w:tcW w:w="960" w:type="dxa"/>
             <w:tcBorders>
               <w:top w:val="nil"/>
               <w:left w:val="nil"/>
@@ -13721,7 +13701,7 @@
         </w:tc>
         <w:tc>
           <w:tcPr>
-            <w:tcW w:w="1054" w:type="dxa"/>
+            <w:tcW w:w="1220" w:type="dxa"/>
             <w:tcBorders>
               <w:top w:val="nil"/>
               <w:left w:val="nil"/>
@@ -13755,7 +13735,7 @@
         </w:tc>
         <w:tc>
           <w:tcPr>
-            <w:tcW w:w="1277" w:type="dxa"/>
+            <w:tcW w:w="1220" w:type="dxa"/>
             <w:tcBorders>
               <w:top w:val="nil"/>
               <w:left w:val="nil"/>
@@ -13789,7 +13769,7 @@
         </w:tc>
         <w:tc>
           <w:tcPr>
-            <w:tcW w:w="1389" w:type="dxa"/>
+            <w:tcW w:w="1340" w:type="dxa"/>
             <w:tcBorders>
               <w:top w:val="nil"/>
               <w:left w:val="nil"/>
@@ -13828,7 +13808,7 @@
         </w:trPr>
         <w:tc>
           <w:tcPr>
-            <w:tcW w:w="971" w:type="dxa"/>
+            <w:tcW w:w="1060" w:type="dxa"/>
             <w:tcBorders>
               <w:top w:val="nil"/>
               <w:left w:val="single" w:sz="4" w:space="0" w:color="auto"/>
@@ -13863,7 +13843,7 @@
         </w:tc>
         <w:tc>
           <w:tcPr>
-            <w:tcW w:w="2478" w:type="dxa"/>
+            <w:tcW w:w="2740" w:type="dxa"/>
             <w:tcBorders>
               <w:top w:val="nil"/>
               <w:left w:val="nil"/>
@@ -13898,7 +13878,7 @@
         </w:tc>
         <w:tc>
           <w:tcPr>
-            <w:tcW w:w="1277" w:type="dxa"/>
+            <w:tcW w:w="1220" w:type="dxa"/>
             <w:tcBorders>
               <w:top w:val="nil"/>
               <w:left w:val="nil"/>
@@ -13933,7 +13913,7 @@
         </w:tc>
         <w:tc>
           <w:tcPr>
-            <w:tcW w:w="1054" w:type="dxa"/>
+            <w:tcW w:w="960" w:type="dxa"/>
             <w:tcBorders>
               <w:top w:val="nil"/>
               <w:left w:val="nil"/>
@@ -13968,7 +13948,7 @@
         </w:tc>
         <w:tc>
           <w:tcPr>
-            <w:tcW w:w="1054" w:type="dxa"/>
+            <w:tcW w:w="1220" w:type="dxa"/>
             <w:tcBorders>
               <w:top w:val="nil"/>
               <w:left w:val="nil"/>
@@ -14003,7 +13983,7 @@
         </w:tc>
         <w:tc>
           <w:tcPr>
-            <w:tcW w:w="1277" w:type="dxa"/>
+            <w:tcW w:w="1220" w:type="dxa"/>
             <w:tcBorders>
               <w:top w:val="nil"/>
               <w:left w:val="nil"/>
@@ -14038,7 +14018,7 @@
         </w:tc>
         <w:tc>
           <w:tcPr>
-            <w:tcW w:w="1389" w:type="dxa"/>
+            <w:tcW w:w="1340" w:type="dxa"/>
             <w:tcBorders>
               <w:top w:val="nil"/>
               <w:left w:val="nil"/>
@@ -14078,7 +14058,7 @@
         </w:trPr>
         <w:tc>
           <w:tcPr>
-            <w:tcW w:w="971" w:type="dxa"/>
+            <w:tcW w:w="1060" w:type="dxa"/>
             <w:tcBorders>
               <w:top w:val="nil"/>
               <w:left w:val="single" w:sz="4" w:space="0" w:color="auto"/>
@@ -14112,7 +14092,7 @@
         </w:tc>
         <w:tc>
           <w:tcPr>
-            <w:tcW w:w="2478" w:type="dxa"/>
+            <w:tcW w:w="2740" w:type="dxa"/>
             <w:tcBorders>
               <w:top w:val="nil"/>
               <w:left w:val="nil"/>
@@ -14157,7 +14137,7 @@
         </w:tc>
         <w:tc>
           <w:tcPr>
-            <w:tcW w:w="1277" w:type="dxa"/>
+            <w:tcW w:w="1220" w:type="dxa"/>
             <w:tcBorders>
               <w:top w:val="nil"/>
               <w:left w:val="nil"/>
@@ -14191,7 +14171,7 @@
         </w:tc>
         <w:tc>
           <w:tcPr>
-            <w:tcW w:w="1054" w:type="dxa"/>
+            <w:tcW w:w="960" w:type="dxa"/>
             <w:tcBorders>
               <w:top w:val="nil"/>
               <w:left w:val="nil"/>
@@ -14225,7 +14205,7 @@
         </w:tc>
         <w:tc>
           <w:tcPr>
-            <w:tcW w:w="1054" w:type="dxa"/>
+            <w:tcW w:w="1220" w:type="dxa"/>
             <w:tcBorders>
               <w:top w:val="nil"/>
               <w:left w:val="nil"/>
@@ -14259,7 +14239,7 @@
         </w:tc>
         <w:tc>
           <w:tcPr>
-            <w:tcW w:w="1277" w:type="dxa"/>
+            <w:tcW w:w="1220" w:type="dxa"/>
             <w:tcBorders>
               <w:top w:val="nil"/>
               <w:left w:val="nil"/>
@@ -14293,7 +14273,7 @@
         </w:tc>
         <w:tc>
           <w:tcPr>
-            <w:tcW w:w="1389" w:type="dxa"/>
+            <w:tcW w:w="1340" w:type="dxa"/>
             <w:tcBorders>
               <w:top w:val="nil"/>
               <w:left w:val="nil"/>
@@ -14332,7 +14312,7 @@
         </w:trPr>
         <w:tc>
           <w:tcPr>
-            <w:tcW w:w="971" w:type="dxa"/>
+            <w:tcW w:w="1060" w:type="dxa"/>
             <w:tcBorders>
               <w:top w:val="nil"/>
               <w:left w:val="single" w:sz="4" w:space="0" w:color="auto"/>
@@ -14366,7 +14346,7 @@
         </w:tc>
         <w:tc>
           <w:tcPr>
-            <w:tcW w:w="2478" w:type="dxa"/>
+            <w:tcW w:w="2740" w:type="dxa"/>
             <w:tcBorders>
               <w:top w:val="nil"/>
               <w:left w:val="nil"/>
@@ -14400,7 +14380,7 @@
         </w:tc>
         <w:tc>
           <w:tcPr>
-            <w:tcW w:w="1277" w:type="dxa"/>
+            <w:tcW w:w="1220" w:type="dxa"/>
             <w:tcBorders>
               <w:top w:val="nil"/>
               <w:left w:val="nil"/>
@@ -14434,7 +14414,7 @@
         </w:tc>
         <w:tc>
           <w:tcPr>
-            <w:tcW w:w="1054" w:type="dxa"/>
+            <w:tcW w:w="960" w:type="dxa"/>
             <w:tcBorders>
               <w:top w:val="nil"/>
               <w:left w:val="nil"/>
@@ -14468,7 +14448,7 @@
         </w:tc>
         <w:tc>
           <w:tcPr>
-            <w:tcW w:w="1054" w:type="dxa"/>
+            <w:tcW w:w="1220" w:type="dxa"/>
             <w:tcBorders>
               <w:top w:val="nil"/>
               <w:left w:val="nil"/>
@@ -14502,7 +14482,7 @@
         </w:tc>
         <w:tc>
           <w:tcPr>
-            <w:tcW w:w="1277" w:type="dxa"/>
+            <w:tcW w:w="1220" w:type="dxa"/>
             <w:tcBorders>
               <w:top w:val="nil"/>
               <w:left w:val="nil"/>
@@ -14536,7 +14516,7 @@
         </w:tc>
         <w:tc>
           <w:tcPr>
-            <w:tcW w:w="1389" w:type="dxa"/>
+            <w:tcW w:w="1340" w:type="dxa"/>
             <w:tcBorders>
               <w:top w:val="nil"/>
               <w:left w:val="nil"/>
@@ -14575,7 +14555,7 @@
         </w:trPr>
         <w:tc>
           <w:tcPr>
-            <w:tcW w:w="971" w:type="dxa"/>
+            <w:tcW w:w="1060" w:type="dxa"/>
             <w:tcBorders>
               <w:top w:val="nil"/>
               <w:left w:val="single" w:sz="4" w:space="0" w:color="auto"/>
@@ -14610,7 +14590,7 @@
         </w:tc>
         <w:tc>
           <w:tcPr>
-            <w:tcW w:w="2478" w:type="dxa"/>
+            <w:tcW w:w="2740" w:type="dxa"/>
             <w:tcBorders>
               <w:top w:val="nil"/>
               <w:left w:val="nil"/>
@@ -14656,7 +14636,7 @@
         </w:tc>
         <w:tc>
           <w:tcPr>
-            <w:tcW w:w="1277" w:type="dxa"/>
+            <w:tcW w:w="1220" w:type="dxa"/>
             <w:tcBorders>
               <w:top w:val="nil"/>
               <w:left w:val="nil"/>
@@ -14691,7 +14671,7 @@
         </w:tc>
         <w:tc>
           <w:tcPr>
-            <w:tcW w:w="1054" w:type="dxa"/>
+            <w:tcW w:w="960" w:type="dxa"/>
             <w:tcBorders>
               <w:top w:val="nil"/>
               <w:left w:val="nil"/>
@@ -14726,7 +14706,7 @@
         </w:tc>
         <w:tc>
           <w:tcPr>
-            <w:tcW w:w="1054" w:type="dxa"/>
+            <w:tcW w:w="1220" w:type="dxa"/>
             <w:tcBorders>
               <w:top w:val="nil"/>
               <w:left w:val="nil"/>
@@ -14761,7 +14741,7 @@
         </w:tc>
         <w:tc>
           <w:tcPr>
-            <w:tcW w:w="1277" w:type="dxa"/>
+            <w:tcW w:w="1220" w:type="dxa"/>
             <w:tcBorders>
               <w:top w:val="nil"/>
               <w:left w:val="nil"/>
@@ -14796,7 +14776,7 @@
         </w:tc>
         <w:tc>
           <w:tcPr>
-            <w:tcW w:w="1389" w:type="dxa"/>
+            <w:tcW w:w="1340" w:type="dxa"/>
             <w:tcBorders>
               <w:top w:val="nil"/>
               <w:left w:val="nil"/>
@@ -14836,7 +14816,7 @@
         </w:trPr>
         <w:tc>
           <w:tcPr>
-            <w:tcW w:w="971" w:type="dxa"/>
+            <w:tcW w:w="1060" w:type="dxa"/>
             <w:tcBorders>
               <w:top w:val="nil"/>
               <w:left w:val="single" w:sz="4" w:space="0" w:color="auto"/>
@@ -14870,7 +14850,7 @@
         </w:tc>
         <w:tc>
           <w:tcPr>
-            <w:tcW w:w="2478" w:type="dxa"/>
+            <w:tcW w:w="2740" w:type="dxa"/>
             <w:tcBorders>
               <w:top w:val="nil"/>
               <w:left w:val="nil"/>
@@ -14904,7 +14884,7 @@
         </w:tc>
         <w:tc>
           <w:tcPr>
-            <w:tcW w:w="1277" w:type="dxa"/>
+            <w:tcW w:w="1220" w:type="dxa"/>
             <w:tcBorders>
               <w:top w:val="nil"/>
               <w:left w:val="nil"/>
@@ -14938,7 +14918,7 @@
         </w:tc>
         <w:tc>
           <w:tcPr>
-            <w:tcW w:w="1054" w:type="dxa"/>
+            <w:tcW w:w="960" w:type="dxa"/>
             <w:tcBorders>
               <w:top w:val="nil"/>
               <w:left w:val="nil"/>
@@ -14972,7 +14952,7 @@
         </w:tc>
         <w:tc>
           <w:tcPr>
-            <w:tcW w:w="1054" w:type="dxa"/>
+            <w:tcW w:w="1220" w:type="dxa"/>
             <w:tcBorders>
               <w:top w:val="nil"/>
               <w:left w:val="nil"/>
@@ -15006,7 +14986,7 @@
         </w:tc>
         <w:tc>
           <w:tcPr>
-            <w:tcW w:w="1277" w:type="dxa"/>
+            <w:tcW w:w="1220" w:type="dxa"/>
             <w:tcBorders>
               <w:top w:val="nil"/>
               <w:left w:val="nil"/>
@@ -15040,7 +15020,7 @@
         </w:tc>
         <w:tc>
           <w:tcPr>
-            <w:tcW w:w="1389" w:type="dxa"/>
+            <w:tcW w:w="1340" w:type="dxa"/>
             <w:tcBorders>
               <w:top w:val="nil"/>
               <w:left w:val="nil"/>
@@ -15079,7 +15059,7 @@
         </w:trPr>
         <w:tc>
           <w:tcPr>
-            <w:tcW w:w="971" w:type="dxa"/>
+            <w:tcW w:w="1060" w:type="dxa"/>
             <w:tcBorders>
               <w:top w:val="nil"/>
               <w:left w:val="single" w:sz="4" w:space="0" w:color="auto"/>
@@ -15113,7 +15093,7 @@
         </w:tc>
         <w:tc>
           <w:tcPr>
-            <w:tcW w:w="2478" w:type="dxa"/>
+            <w:tcW w:w="2740" w:type="dxa"/>
             <w:tcBorders>
               <w:top w:val="nil"/>
               <w:left w:val="nil"/>
@@ -15147,7 +15127,7 @@
         </w:tc>
         <w:tc>
           <w:tcPr>
-            <w:tcW w:w="1277" w:type="dxa"/>
+            <w:tcW w:w="1220" w:type="dxa"/>
             <w:tcBorders>
               <w:top w:val="nil"/>
               <w:left w:val="nil"/>
@@ -15181,7 +15161,7 @@
         </w:tc>
         <w:tc>
           <w:tcPr>
-            <w:tcW w:w="1054" w:type="dxa"/>
+            <w:tcW w:w="960" w:type="dxa"/>
             <w:tcBorders>
               <w:top w:val="nil"/>
               <w:left w:val="nil"/>
@@ -15215,7 +15195,7 @@
         </w:tc>
         <w:tc>
           <w:tcPr>
-            <w:tcW w:w="1054" w:type="dxa"/>
+            <w:tcW w:w="1220" w:type="dxa"/>
             <w:tcBorders>
               <w:top w:val="nil"/>
               <w:left w:val="nil"/>
@@ -15249,7 +15229,7 @@
         </w:tc>
         <w:tc>
           <w:tcPr>
-            <w:tcW w:w="1277" w:type="dxa"/>
+            <w:tcW w:w="1220" w:type="dxa"/>
             <w:tcBorders>
               <w:top w:val="nil"/>
               <w:left w:val="nil"/>
@@ -15283,7 +15263,7 @@
         </w:tc>
         <w:tc>
           <w:tcPr>
-            <w:tcW w:w="1389" w:type="dxa"/>
+            <w:tcW w:w="1340" w:type="dxa"/>
             <w:tcBorders>
               <w:top w:val="nil"/>
               <w:left w:val="nil"/>
@@ -15322,7 +15302,7 @@
         </w:trPr>
         <w:tc>
           <w:tcPr>
-            <w:tcW w:w="971" w:type="dxa"/>
+            <w:tcW w:w="1060" w:type="dxa"/>
             <w:tcBorders>
               <w:top w:val="nil"/>
               <w:left w:val="single" w:sz="4" w:space="0" w:color="auto"/>
@@ -15356,7 +15336,7 @@
         </w:tc>
         <w:tc>
           <w:tcPr>
-            <w:tcW w:w="2478" w:type="dxa"/>
+            <w:tcW w:w="2740" w:type="dxa"/>
             <w:tcBorders>
               <w:top w:val="nil"/>
               <w:left w:val="nil"/>
@@ -15390,7 +15370,7 @@
         </w:tc>
         <w:tc>
           <w:tcPr>
-            <w:tcW w:w="1277" w:type="dxa"/>
+            <w:tcW w:w="1220" w:type="dxa"/>
             <w:tcBorders>
               <w:top w:val="nil"/>
               <w:left w:val="nil"/>
@@ -15424,7 +15404,7 @@
         </w:tc>
         <w:tc>
           <w:tcPr>
-            <w:tcW w:w="1054" w:type="dxa"/>
+            <w:tcW w:w="960" w:type="dxa"/>
             <w:tcBorders>
               <w:top w:val="nil"/>
               <w:left w:val="nil"/>
@@ -15458,7 +15438,7 @@
         </w:tc>
         <w:tc>
           <w:tcPr>
-            <w:tcW w:w="1054" w:type="dxa"/>
+            <w:tcW w:w="1220" w:type="dxa"/>
             <w:tcBorders>
               <w:top w:val="nil"/>
               <w:left w:val="nil"/>
@@ -15492,7 +15472,7 @@
         </w:tc>
         <w:tc>
           <w:tcPr>
-            <w:tcW w:w="1277" w:type="dxa"/>
+            <w:tcW w:w="1220" w:type="dxa"/>
             <w:tcBorders>
               <w:top w:val="nil"/>
               <w:left w:val="nil"/>
@@ -15526,7 +15506,7 @@
         </w:tc>
         <w:tc>
           <w:tcPr>
-            <w:tcW w:w="1389" w:type="dxa"/>
+            <w:tcW w:w="1340" w:type="dxa"/>
             <w:tcBorders>
               <w:top w:val="nil"/>
               <w:left w:val="nil"/>
@@ -15565,7 +15545,7 @@
         </w:trPr>
         <w:tc>
           <w:tcPr>
-            <w:tcW w:w="971" w:type="dxa"/>
+            <w:tcW w:w="1060" w:type="dxa"/>
             <w:tcBorders>
               <w:top w:val="nil"/>
               <w:left w:val="single" w:sz="4" w:space="0" w:color="auto"/>
@@ -15600,7 +15580,7 @@
         </w:tc>
         <w:tc>
           <w:tcPr>
-            <w:tcW w:w="2478" w:type="dxa"/>
+            <w:tcW w:w="2740" w:type="dxa"/>
             <w:tcBorders>
               <w:top w:val="nil"/>
               <w:left w:val="nil"/>
@@ -15635,7 +15615,7 @@
         </w:tc>
         <w:tc>
           <w:tcPr>
-            <w:tcW w:w="1277" w:type="dxa"/>
+            <w:tcW w:w="1220" w:type="dxa"/>
             <w:tcBorders>
               <w:top w:val="nil"/>
               <w:left w:val="nil"/>
@@ -15670,7 +15650,7 @@
         </w:tc>
         <w:tc>
           <w:tcPr>
-            <w:tcW w:w="1054" w:type="dxa"/>
+            <w:tcW w:w="960" w:type="dxa"/>
             <w:tcBorders>
               <w:top w:val="nil"/>
               <w:left w:val="nil"/>
@@ -15705,7 +15685,7 @@
         </w:tc>
         <w:tc>
           <w:tcPr>
-            <w:tcW w:w="1054" w:type="dxa"/>
+            <w:tcW w:w="1220" w:type="dxa"/>
             <w:tcBorders>
               <w:top w:val="nil"/>
               <w:left w:val="nil"/>
@@ -15740,7 +15720,7 @@
         </w:tc>
         <w:tc>
           <w:tcPr>
-            <w:tcW w:w="1277" w:type="dxa"/>
+            <w:tcW w:w="1220" w:type="dxa"/>
             <w:tcBorders>
               <w:top w:val="nil"/>
               <w:left w:val="nil"/>
@@ -15775,7 +15755,7 @@
         </w:tc>
         <w:tc>
           <w:tcPr>
-            <w:tcW w:w="1389" w:type="dxa"/>
+            <w:tcW w:w="1340" w:type="dxa"/>
             <w:tcBorders>
               <w:top w:val="nil"/>
               <w:left w:val="nil"/>
@@ -15815,7 +15795,7 @@
         </w:trPr>
         <w:tc>
           <w:tcPr>
-            <w:tcW w:w="971" w:type="dxa"/>
+            <w:tcW w:w="1060" w:type="dxa"/>
             <w:tcBorders>
               <w:top w:val="nil"/>
               <w:left w:val="single" w:sz="4" w:space="0" w:color="auto"/>
@@ -15850,7 +15830,7 @@
         </w:tc>
         <w:tc>
           <w:tcPr>
-            <w:tcW w:w="2478" w:type="dxa"/>
+            <w:tcW w:w="2740" w:type="dxa"/>
             <w:tcBorders>
               <w:top w:val="nil"/>
               <w:left w:val="nil"/>
@@ -15884,7 +15864,7 @@
         </w:tc>
         <w:tc>
           <w:tcPr>
-            <w:tcW w:w="1277" w:type="dxa"/>
+            <w:tcW w:w="1220" w:type="dxa"/>
             <w:tcBorders>
               <w:top w:val="nil"/>
               <w:left w:val="nil"/>
@@ -15918,7 +15898,7 @@
         </w:tc>
         <w:tc>
           <w:tcPr>
-            <w:tcW w:w="1054" w:type="dxa"/>
+            <w:tcW w:w="960" w:type="dxa"/>
             <w:tcBorders>
               <w:top w:val="nil"/>
               <w:left w:val="nil"/>
@@ -15952,7 +15932,7 @@
         </w:tc>
         <w:tc>
           <w:tcPr>
-            <w:tcW w:w="1054" w:type="dxa"/>
+            <w:tcW w:w="1220" w:type="dxa"/>
             <w:tcBorders>
               <w:top w:val="nil"/>
               <w:left w:val="nil"/>
@@ -15986,7 +15966,7 @@
         </w:tc>
         <w:tc>
           <w:tcPr>
-            <w:tcW w:w="1277" w:type="dxa"/>
+            <w:tcW w:w="1220" w:type="dxa"/>
             <w:tcBorders>
               <w:top w:val="nil"/>
               <w:left w:val="nil"/>
@@ -16020,7 +16000,7 @@
         </w:tc>
         <w:tc>
           <w:tcPr>
-            <w:tcW w:w="1389" w:type="dxa"/>
+            <w:tcW w:w="1340" w:type="dxa"/>
             <w:tcBorders>
               <w:top w:val="nil"/>
               <w:left w:val="nil"/>
@@ -16059,7 +16039,7 @@
         </w:trPr>
         <w:tc>
           <w:tcPr>
-            <w:tcW w:w="971" w:type="dxa"/>
+            <w:tcW w:w="1060" w:type="dxa"/>
             <w:tcBorders>
               <w:top w:val="nil"/>
               <w:left w:val="single" w:sz="4" w:space="0" w:color="auto"/>
@@ -16093,7 +16073,7 @@
         </w:tc>
         <w:tc>
           <w:tcPr>
-            <w:tcW w:w="2478" w:type="dxa"/>
+            <w:tcW w:w="2740" w:type="dxa"/>
             <w:tcBorders>
               <w:top w:val="nil"/>
               <w:left w:val="nil"/>
@@ -16127,7 +16107,7 @@
         </w:tc>
         <w:tc>
           <w:tcPr>
-            <w:tcW w:w="1277" w:type="dxa"/>
+            <w:tcW w:w="1220" w:type="dxa"/>
             <w:tcBorders>
               <w:top w:val="nil"/>
               <w:left w:val="nil"/>
@@ -16161,7 +16141,7 @@
         </w:tc>
         <w:tc>
           <w:tcPr>
-            <w:tcW w:w="1054" w:type="dxa"/>
+            <w:tcW w:w="960" w:type="dxa"/>
             <w:tcBorders>
               <w:top w:val="nil"/>
               <w:left w:val="nil"/>
@@ -16195,7 +16175,7 @@
         </w:tc>
         <w:tc>
           <w:tcPr>
-            <w:tcW w:w="1054" w:type="dxa"/>
+            <w:tcW w:w="1220" w:type="dxa"/>
             <w:tcBorders>
               <w:top w:val="nil"/>
               <w:left w:val="nil"/>
@@ -16229,7 +16209,7 @@
         </w:tc>
         <w:tc>
           <w:tcPr>
-            <w:tcW w:w="1277" w:type="dxa"/>
+            <w:tcW w:w="1220" w:type="dxa"/>
             <w:tcBorders>
               <w:top w:val="nil"/>
               <w:left w:val="nil"/>
@@ -16263,7 +16243,7 @@
         </w:tc>
         <w:tc>
           <w:tcPr>
-            <w:tcW w:w="1389" w:type="dxa"/>
+            <w:tcW w:w="1340" w:type="dxa"/>
             <w:tcBorders>
               <w:top w:val="nil"/>
               <w:left w:val="nil"/>
@@ -16302,7 +16282,7 @@
         </w:trPr>
         <w:tc>
           <w:tcPr>
-            <w:tcW w:w="971" w:type="dxa"/>
+            <w:tcW w:w="1060" w:type="dxa"/>
             <w:tcBorders>
               <w:top w:val="nil"/>
               <w:left w:val="single" w:sz="4" w:space="0" w:color="auto"/>
@@ -16337,7 +16317,7 @@
         </w:tc>
         <w:tc>
           <w:tcPr>
-            <w:tcW w:w="2478" w:type="dxa"/>
+            <w:tcW w:w="2740" w:type="dxa"/>
             <w:tcBorders>
               <w:top w:val="nil"/>
               <w:left w:val="nil"/>
@@ -16372,7 +16352,7 @@
         </w:tc>
         <w:tc>
           <w:tcPr>
-            <w:tcW w:w="1277" w:type="dxa"/>
+            <w:tcW w:w="1220" w:type="dxa"/>
             <w:tcBorders>
               <w:top w:val="nil"/>
               <w:left w:val="nil"/>
@@ -16407,7 +16387,7 @@
         </w:tc>
         <w:tc>
           <w:tcPr>
-            <w:tcW w:w="1054" w:type="dxa"/>
+            <w:tcW w:w="960" w:type="dxa"/>
             <w:tcBorders>
               <w:top w:val="nil"/>
               <w:left w:val="nil"/>
@@ -16442,7 +16422,7 @@
         </w:tc>
         <w:tc>
           <w:tcPr>
-            <w:tcW w:w="1054" w:type="dxa"/>
+            <w:tcW w:w="1220" w:type="dxa"/>
             <w:tcBorders>
               <w:top w:val="nil"/>
               <w:left w:val="nil"/>
@@ -16477,7 +16457,7 @@
         </w:tc>
         <w:tc>
           <w:tcPr>
-            <w:tcW w:w="1277" w:type="dxa"/>
+            <w:tcW w:w="1220" w:type="dxa"/>
             <w:tcBorders>
               <w:top w:val="nil"/>
               <w:left w:val="nil"/>
@@ -16512,7 +16492,7 @@
         </w:tc>
         <w:tc>
           <w:tcPr>
-            <w:tcW w:w="1389" w:type="dxa"/>
+            <w:tcW w:w="1340" w:type="dxa"/>
             <w:tcBorders>
               <w:top w:val="nil"/>
               <w:left w:val="nil"/>
@@ -16552,7 +16532,7 @@
         </w:trPr>
         <w:tc>
           <w:tcPr>
-            <w:tcW w:w="971" w:type="dxa"/>
+            <w:tcW w:w="1060" w:type="dxa"/>
             <w:tcBorders>
               <w:top w:val="nil"/>
               <w:left w:val="single" w:sz="4" w:space="0" w:color="auto"/>
@@ -16586,7 +16566,7 @@
         </w:tc>
         <w:tc>
           <w:tcPr>
-            <w:tcW w:w="2478" w:type="dxa"/>
+            <w:tcW w:w="2740" w:type="dxa"/>
             <w:tcBorders>
               <w:top w:val="nil"/>
               <w:left w:val="nil"/>
@@ -16620,7 +16600,7 @@
         </w:tc>
         <w:tc>
           <w:tcPr>
-            <w:tcW w:w="1277" w:type="dxa"/>
+            <w:tcW w:w="1220" w:type="dxa"/>
             <w:tcBorders>
               <w:top w:val="nil"/>
               <w:left w:val="nil"/>
@@ -16654,7 +16634,7 @@
         </w:tc>
         <w:tc>
           <w:tcPr>
-            <w:tcW w:w="1054" w:type="dxa"/>
+            <w:tcW w:w="960" w:type="dxa"/>
             <w:tcBorders>
               <w:top w:val="nil"/>
               <w:left w:val="nil"/>
@@ -16688,7 +16668,7 @@
         </w:tc>
         <w:tc>
           <w:tcPr>
-            <w:tcW w:w="1054" w:type="dxa"/>
+            <w:tcW w:w="1220" w:type="dxa"/>
             <w:tcBorders>
               <w:top w:val="nil"/>
               <w:left w:val="nil"/>
@@ -16722,7 +16702,7 @@
         </w:tc>
         <w:tc>
           <w:tcPr>
-            <w:tcW w:w="1277" w:type="dxa"/>
+            <w:tcW w:w="1220" w:type="dxa"/>
             <w:tcBorders>
               <w:top w:val="nil"/>
               <w:left w:val="nil"/>
@@ -16756,7 +16736,7 @@
         </w:tc>
         <w:tc>
           <w:tcPr>
-            <w:tcW w:w="1389" w:type="dxa"/>
+            <w:tcW w:w="1340" w:type="dxa"/>
             <w:tcBorders>
               <w:top w:val="nil"/>
               <w:left w:val="nil"/>
@@ -16795,7 +16775,7 @@
         </w:trPr>
         <w:tc>
           <w:tcPr>
-            <w:tcW w:w="971" w:type="dxa"/>
+            <w:tcW w:w="1060" w:type="dxa"/>
             <w:tcBorders>
               <w:top w:val="nil"/>
               <w:left w:val="single" w:sz="4" w:space="0" w:color="auto"/>
@@ -16829,7 +16809,7 @@
         </w:tc>
         <w:tc>
           <w:tcPr>
-            <w:tcW w:w="2478" w:type="dxa"/>
+            <w:tcW w:w="2740" w:type="dxa"/>
             <w:tcBorders>
               <w:top w:val="nil"/>
               <w:left w:val="nil"/>
@@ -16863,7 +16843,7 @@
         </w:tc>
         <w:tc>
           <w:tcPr>
-            <w:tcW w:w="1277" w:type="dxa"/>
+            <w:tcW w:w="1220" w:type="dxa"/>
             <w:tcBorders>
               <w:top w:val="nil"/>
               <w:left w:val="nil"/>
@@ -16897,7 +16877,7 @@
         </w:tc>
         <w:tc>
           <w:tcPr>
-            <w:tcW w:w="1054" w:type="dxa"/>
+            <w:tcW w:w="960" w:type="dxa"/>
             <w:tcBorders>
               <w:top w:val="nil"/>
               <w:left w:val="nil"/>
@@ -16931,7 +16911,7 @@
         </w:tc>
         <w:tc>
           <w:tcPr>
-            <w:tcW w:w="1054" w:type="dxa"/>
+            <w:tcW w:w="1220" w:type="dxa"/>
             <w:tcBorders>
               <w:top w:val="nil"/>
               <w:left w:val="nil"/>
@@ -16965,7 +16945,7 @@
         </w:tc>
         <w:tc>
           <w:tcPr>
-            <w:tcW w:w="1277" w:type="dxa"/>
+            <w:tcW w:w="1220" w:type="dxa"/>
             <w:tcBorders>
               <w:top w:val="nil"/>
               <w:left w:val="nil"/>
@@ -16999,7 +16979,7 @@
         </w:tc>
         <w:tc>
           <w:tcPr>
-            <w:tcW w:w="1389" w:type="dxa"/>
+            <w:tcW w:w="1340" w:type="dxa"/>
             <w:tcBorders>
               <w:top w:val="nil"/>
               <w:left w:val="nil"/>
@@ -17038,7 +17018,7 @@
         </w:trPr>
         <w:tc>
           <w:tcPr>
-            <w:tcW w:w="3449" w:type="dxa"/>
+            <w:tcW w:w="3800" w:type="dxa"/>
             <w:gridSpan w:val="2"/>
             <w:tcBorders>
               <w:top w:val="single" w:sz="4" w:space="0" w:color="auto"/>
@@ -17074,7 +17054,7 @@
         </w:tc>
         <w:tc>
           <w:tcPr>
-            <w:tcW w:w="1277" w:type="dxa"/>
+            <w:tcW w:w="1220" w:type="dxa"/>
             <w:tcBorders>
               <w:top w:val="nil"/>
               <w:left w:val="nil"/>
@@ -17103,13 +17083,13 @@
                 <w:sz w:val="22"/>
                 <w:lang w:eastAsia="ru-RU"/>
               </w:rPr>
-              <w:t>2000</w:t>
-            </w:r>
-          </w:p>
-        </w:tc>
-        <w:tc>
-          <w:tcPr>
-            <w:tcW w:w="1054" w:type="dxa"/>
+              <w:t>600</w:t>
+            </w:r>
+          </w:p>
+        </w:tc>
+        <w:tc>
+          <w:tcPr>
+            <w:tcW w:w="960" w:type="dxa"/>
             <w:tcBorders>
               <w:top w:val="nil"/>
               <w:left w:val="nil"/>
@@ -17138,13 +17118,13 @@
                 <w:sz w:val="22"/>
                 <w:lang w:eastAsia="ru-RU"/>
               </w:rPr>
-              <w:t>3000</w:t>
-            </w:r>
-          </w:p>
-        </w:tc>
-        <w:tc>
-          <w:tcPr>
-            <w:tcW w:w="1054" w:type="dxa"/>
+              <w:t>1000</w:t>
+            </w:r>
+          </w:p>
+        </w:tc>
+        <w:tc>
+          <w:tcPr>
+            <w:tcW w:w="1220" w:type="dxa"/>
             <w:tcBorders>
               <w:top w:val="nil"/>
               <w:left w:val="nil"/>
@@ -17173,13 +17153,13 @@
                 <w:sz w:val="22"/>
                 <w:lang w:eastAsia="ru-RU"/>
               </w:rPr>
-              <w:t>2500</w:t>
-            </w:r>
-          </w:p>
-        </w:tc>
-        <w:tc>
-          <w:tcPr>
-            <w:tcW w:w="1277" w:type="dxa"/>
+              <w:t>700</w:t>
+            </w:r>
+          </w:p>
+        </w:tc>
+        <w:tc>
+          <w:tcPr>
+            <w:tcW w:w="1220" w:type="dxa"/>
             <w:tcBorders>
               <w:top w:val="nil"/>
               <w:left w:val="nil"/>
@@ -17208,13 +17188,13 @@
                 <w:sz w:val="22"/>
                 <w:lang w:eastAsia="ru-RU"/>
               </w:rPr>
-              <w:t>2500</w:t>
-            </w:r>
-          </w:p>
-        </w:tc>
-        <w:tc>
-          <w:tcPr>
-            <w:tcW w:w="1389" w:type="dxa"/>
+              <w:t>733.333333</w:t>
+            </w:r>
+          </w:p>
+        </w:tc>
+        <w:tc>
+          <w:tcPr>
+            <w:tcW w:w="1340" w:type="dxa"/>
             <w:tcBorders>
               <w:top w:val="nil"/>
               <w:left w:val="nil"/>
@@ -17243,7 +17223,7 @@
                 <w:sz w:val="22"/>
                 <w:lang w:eastAsia="ru-RU"/>
               </w:rPr>
-              <w:t>27777.77778</w:t>
+              <w:t>4444.444444</w:t>
             </w:r>
           </w:p>
         </w:tc>
@@ -17254,7 +17234,7 @@
         </w:trPr>
         <w:tc>
           <w:tcPr>
-            <w:tcW w:w="3449" w:type="dxa"/>
+            <w:tcW w:w="3800" w:type="dxa"/>
             <w:gridSpan w:val="2"/>
             <w:tcBorders>
               <w:top w:val="single" w:sz="4" w:space="0" w:color="auto"/>
@@ -17290,7 +17270,7 @@
         </w:tc>
         <w:tc>
           <w:tcPr>
-            <w:tcW w:w="1277" w:type="dxa"/>
+            <w:tcW w:w="1220" w:type="dxa"/>
             <w:tcBorders>
               <w:top w:val="nil"/>
               <w:left w:val="nil"/>
@@ -17319,13 +17299,83 @@
                 <w:sz w:val="22"/>
                 <w:lang w:eastAsia="ru-RU"/>
               </w:rPr>
+              <w:t>400</w:t>
+            </w:r>
+          </w:p>
+        </w:tc>
+        <w:tc>
+          <w:tcPr>
+            <w:tcW w:w="960" w:type="dxa"/>
+            <w:tcBorders>
+              <w:top w:val="nil"/>
+              <w:left w:val="nil"/>
+              <w:bottom w:val="single" w:sz="4" w:space="0" w:color="auto"/>
+              <w:right w:val="single" w:sz="4" w:space="0" w:color="auto"/>
+            </w:tcBorders>
+            <w:shd w:val="clear" w:color="000000" w:fill="B5E6A2"/>
+            <w:hideMark/>
+          </w:tcPr>
+          <w:p>
+            <w:pPr>
+              <w:spacing w:line="240" w:lineRule="auto"/>
+              <w:ind w:firstLine="0"/>
+              <w:jc w:val="center"/>
+              <w:rPr>
+                <w:rFonts w:ascii="Aptos Narrow" w:eastAsia="Times New Roman" w:hAnsi="Aptos Narrow" w:cs="Times New Roman"/>
+                <w:color w:val="000000"/>
+                <w:sz w:val="22"/>
+                <w:lang w:eastAsia="ru-RU"/>
+              </w:rPr>
+            </w:pPr>
+            <w:r>
+              <w:rPr>
+                <w:rFonts w:ascii="Aptos Narrow" w:eastAsia="Times New Roman" w:hAnsi="Aptos Narrow" w:cs="Times New Roman"/>
+                <w:color w:val="000000"/>
+                <w:sz w:val="22"/>
+                <w:lang w:eastAsia="ru-RU"/>
+              </w:rPr>
+              <w:t>800</w:t>
+            </w:r>
+          </w:p>
+        </w:tc>
+        <w:tc>
+          <w:tcPr>
+            <w:tcW w:w="1220" w:type="dxa"/>
+            <w:tcBorders>
+              <w:top w:val="nil"/>
+              <w:left w:val="nil"/>
+              <w:bottom w:val="single" w:sz="4" w:space="0" w:color="auto"/>
+              <w:right w:val="single" w:sz="4" w:space="0" w:color="auto"/>
+            </w:tcBorders>
+            <w:shd w:val="clear" w:color="000000" w:fill="B5E6A2"/>
+            <w:hideMark/>
+          </w:tcPr>
+          <w:p>
+            <w:pPr>
+              <w:spacing w:line="240" w:lineRule="auto"/>
+              <w:ind w:firstLine="0"/>
+              <w:jc w:val="center"/>
+              <w:rPr>
+                <w:rFonts w:ascii="Aptos Narrow" w:eastAsia="Times New Roman" w:hAnsi="Aptos Narrow" w:cs="Times New Roman"/>
+                <w:color w:val="000000"/>
+                <w:sz w:val="22"/>
+                <w:lang w:eastAsia="ru-RU"/>
+              </w:rPr>
+            </w:pPr>
+            <w:r>
+              <w:rPr>
+                <w:rFonts w:ascii="Aptos Narrow" w:eastAsia="Times New Roman" w:hAnsi="Aptos Narrow" w:cs="Times New Roman"/>
+                <w:color w:val="000000"/>
+                <w:sz w:val="22"/>
+                <w:lang w:eastAsia="ru-RU"/>
+              </w:rPr>
               <w:t>500</w:t>
             </w:r>
           </w:p>
         </w:tc>
         <w:tc>
           <w:tcPr>
-            <w:tcW w:w="1054" w:type="dxa"/>
+            <w:tcW w:w="1220" w:type="dxa"/>
             <w:tcBorders>
               <w:top w:val="nil"/>
               <w:left w:val="nil"/>
@@ -17354,13 +17404,13 @@
                 <w:sz w:val="22"/>
                 <w:lang w:eastAsia="ru-RU"/>
               </w:rPr>
-              <w:t>1400</w:t>
-            </w:r>
-          </w:p>
-        </w:tc>
-        <w:tc>
-          <w:tcPr>
-            <w:tcW w:w="1054" w:type="dxa"/>
+              <w:t>533.333333</w:t>
+            </w:r>
+          </w:p>
+        </w:tc>
+        <w:tc>
+          <w:tcPr>
+            <w:tcW w:w="1340" w:type="dxa"/>
             <w:tcBorders>
               <w:top w:val="nil"/>
               <w:left w:val="nil"/>
@@ -17389,77 +17439,7 @@
                 <w:sz w:val="22"/>
                 <w:lang w:eastAsia="ru-RU"/>
               </w:rPr>
-              <w:t>800</w:t>
-            </w:r>
-          </w:p>
-        </w:tc>
-        <w:tc>
-          <w:tcPr>
-            <w:tcW w:w="1277" w:type="dxa"/>
-            <w:tcBorders>
-              <w:top w:val="nil"/>
-              <w:left w:val="nil"/>
-              <w:bottom w:val="single" w:sz="4" w:space="0" w:color="auto"/>
-              <w:right w:val="single" w:sz="4" w:space="0" w:color="auto"/>
-            </w:tcBorders>
-            <w:shd w:val="clear" w:color="000000" w:fill="B5E6A2"/>
-            <w:hideMark/>
-          </w:tcPr>
-          <w:p>
-            <w:pPr>
-              <w:spacing w:line="240" w:lineRule="auto"/>
-              <w:ind w:firstLine="0"/>
-              <w:jc w:val="center"/>
-              <w:rPr>
-                <w:rFonts w:ascii="Aptos Narrow" w:eastAsia="Times New Roman" w:hAnsi="Aptos Narrow" w:cs="Times New Roman"/>
-                <w:color w:val="000000"/>
-                <w:sz w:val="22"/>
-                <w:lang w:eastAsia="ru-RU"/>
-              </w:rPr>
-            </w:pPr>
-            <w:r>
-              <w:rPr>
-                <w:rFonts w:ascii="Aptos Narrow" w:eastAsia="Times New Roman" w:hAnsi="Aptos Narrow" w:cs="Times New Roman"/>
-                <w:color w:val="000000"/>
-                <w:sz w:val="22"/>
-                <w:lang w:eastAsia="ru-RU"/>
-              </w:rPr>
-              <w:t>850</w:t>
-            </w:r>
-          </w:p>
-        </w:tc>
-        <w:tc>
-          <w:tcPr>
-            <w:tcW w:w="1389" w:type="dxa"/>
-            <w:tcBorders>
-              <w:top w:val="nil"/>
-              <w:left w:val="nil"/>
-              <w:bottom w:val="single" w:sz="4" w:space="0" w:color="auto"/>
-              <w:right w:val="single" w:sz="4" w:space="0" w:color="auto"/>
-            </w:tcBorders>
-            <w:shd w:val="clear" w:color="000000" w:fill="B5E6A2"/>
-            <w:hideMark/>
-          </w:tcPr>
-          <w:p>
-            <w:pPr>
-              <w:spacing w:line="240" w:lineRule="auto"/>
-              <w:ind w:firstLine="0"/>
-              <w:jc w:val="center"/>
-              <w:rPr>
-                <w:rFonts w:ascii="Aptos Narrow" w:eastAsia="Times New Roman" w:hAnsi="Aptos Narrow" w:cs="Times New Roman"/>
-                <w:color w:val="000000"/>
-                <w:sz w:val="22"/>
-                <w:lang w:eastAsia="ru-RU"/>
-              </w:rPr>
-            </w:pPr>
-            <w:r>
-              <w:rPr>
-                <w:rFonts w:ascii="Aptos Narrow" w:eastAsia="Times New Roman" w:hAnsi="Aptos Narrow" w:cs="Times New Roman"/>
-                <w:color w:val="000000"/>
-                <w:sz w:val="22"/>
-                <w:lang w:eastAsia="ru-RU"/>
-              </w:rPr>
-              <w:t>22500</w:t>
+              <w:t>4444.444444</w:t>
             </w:r>
           </w:p>
         </w:tc>
@@ -17470,7 +17450,7 @@
         </w:trPr>
         <w:tc>
           <w:tcPr>
-            <w:tcW w:w="3449" w:type="dxa"/>
+            <w:tcW w:w="3800" w:type="dxa"/>
             <w:gridSpan w:val="2"/>
             <w:tcBorders>
               <w:top w:val="single" w:sz="4" w:space="0" w:color="auto"/>
@@ -17507,7 +17487,7 @@
         </w:tc>
         <w:tc>
           <w:tcPr>
-            <w:tcW w:w="1277" w:type="dxa"/>
+            <w:tcW w:w="1220" w:type="dxa"/>
             <w:tcBorders>
               <w:top w:val="nil"/>
               <w:left w:val="nil"/>
@@ -17543,7 +17523,7 @@
         </w:tc>
         <w:tc>
           <w:tcPr>
-            <w:tcW w:w="1054" w:type="dxa"/>
+            <w:tcW w:w="960" w:type="dxa"/>
             <w:tcBorders>
               <w:top w:val="nil"/>
               <w:left w:val="nil"/>
@@ -17579,7 +17559,7 @@
         </w:tc>
         <w:tc>
           <w:tcPr>
-            <w:tcW w:w="1054" w:type="dxa"/>
+            <w:tcW w:w="1220" w:type="dxa"/>
             <w:tcBorders>
               <w:top w:val="nil"/>
               <w:left w:val="nil"/>
@@ -17615,7 +17595,7 @@
         </w:tc>
         <w:tc>
           <w:tcPr>
-            <w:tcW w:w="2666" w:type="dxa"/>
+            <w:tcW w:w="2560" w:type="dxa"/>
             <w:gridSpan w:val="2"/>
             <w:vMerge w:val="restart"/>
             <w:tcBorders>
@@ -17658,7 +17638,7 @@
         </w:trPr>
         <w:tc>
           <w:tcPr>
-            <w:tcW w:w="3449" w:type="dxa"/>
+            <w:tcW w:w="3800" w:type="dxa"/>
             <w:gridSpan w:val="2"/>
             <w:tcBorders>
               <w:top w:val="single" w:sz="4" w:space="0" w:color="auto"/>
@@ -17695,7 +17675,7 @@
         </w:tc>
         <w:tc>
           <w:tcPr>
-            <w:tcW w:w="1277" w:type="dxa"/>
+            <w:tcW w:w="1220" w:type="dxa"/>
             <w:tcBorders>
               <w:top w:val="nil"/>
               <w:left w:val="nil"/>
@@ -17725,13 +17705,13 @@
                 <w:sz w:val="22"/>
                 <w:lang w:eastAsia="ru-RU"/>
               </w:rPr>
-              <w:t>6515.83333</w:t>
-            </w:r>
-          </w:p>
-        </w:tc>
-        <w:tc>
-          <w:tcPr>
-            <w:tcW w:w="1054" w:type="dxa"/>
+              <w:t>4432.5</w:t>
+            </w:r>
+          </w:p>
+        </w:tc>
+        <w:tc>
+          <w:tcPr>
+            <w:tcW w:w="960" w:type="dxa"/>
             <w:tcBorders>
               <w:top w:val="nil"/>
               <w:left w:val="nil"/>
@@ -17761,13 +17741,13 @@
                 <w:sz w:val="22"/>
                 <w:lang w:eastAsia="ru-RU"/>
               </w:rPr>
-              <w:t>265.6115</w:t>
-            </w:r>
-          </w:p>
-        </w:tc>
-        <w:tc>
-          <w:tcPr>
-            <w:tcW w:w="1054" w:type="dxa"/>
+              <w:t>170.7647</w:t>
+            </w:r>
+          </w:p>
+        </w:tc>
+        <w:tc>
+          <w:tcPr>
+            <w:tcW w:w="1220" w:type="dxa"/>
             <w:tcBorders>
               <w:top w:val="nil"/>
               <w:left w:val="nil"/>
@@ -17797,13 +17777,13 @@
                 <w:sz w:val="22"/>
                 <w:lang w:eastAsia="ru-RU"/>
               </w:rPr>
-              <w:t>7047.056</w:t>
-            </w:r>
-          </w:p>
-        </w:tc>
-        <w:tc>
-          <w:tcPr>
-            <w:tcW w:w="2666" w:type="dxa"/>
+              <w:t>4774.0294</w:t>
+            </w:r>
+          </w:p>
+        </w:tc>
+        <w:tc>
+          <w:tcPr>
+            <w:tcW w:w="2560" w:type="dxa"/>
             <w:gridSpan w:val="2"/>
             <w:vMerge/>
             <w:tcBorders>
@@ -17836,7 +17816,7 @@
         </w:trPr>
         <w:tc>
           <w:tcPr>
-            <w:tcW w:w="3449" w:type="dxa"/>
+            <w:tcW w:w="3800" w:type="dxa"/>
             <w:gridSpan w:val="2"/>
             <w:tcBorders>
               <w:top w:val="single" w:sz="4" w:space="0" w:color="auto"/>
@@ -17873,7 +17853,7 @@
         </w:tc>
         <w:tc>
           <w:tcPr>
-            <w:tcW w:w="2331" w:type="dxa"/>
+            <w:tcW w:w="2180" w:type="dxa"/>
             <w:gridSpan w:val="2"/>
             <w:vMerge w:val="restart"/>
             <w:tcBorders>
@@ -17911,7 +17891,7 @@
         </w:tc>
         <w:tc>
           <w:tcPr>
-            <w:tcW w:w="1054" w:type="dxa"/>
+            <w:tcW w:w="1220" w:type="dxa"/>
             <w:tcBorders>
               <w:top w:val="nil"/>
               <w:left w:val="nil"/>
@@ -17941,13 +17921,13 @@
                 <w:sz w:val="22"/>
                 <w:lang w:eastAsia="ru-RU"/>
               </w:rPr>
-              <w:t>880.882</w:t>
-            </w:r>
-          </w:p>
-        </w:tc>
-        <w:tc>
-          <w:tcPr>
-            <w:tcW w:w="2666" w:type="dxa"/>
+              <w:t>596.753675</w:t>
+            </w:r>
+          </w:p>
+        </w:tc>
+        <w:tc>
+          <w:tcPr>
+            <w:tcW w:w="2560" w:type="dxa"/>
             <w:gridSpan w:val="2"/>
             <w:vMerge/>
             <w:tcBorders>
@@ -17980,7 +17960,7 @@
         </w:trPr>
         <w:tc>
           <w:tcPr>
-            <w:tcW w:w="3449" w:type="dxa"/>
+            <w:tcW w:w="3800" w:type="dxa"/>
             <w:gridSpan w:val="2"/>
             <w:tcBorders>
               <w:top w:val="single" w:sz="4" w:space="0" w:color="auto"/>
@@ -18017,7 +17997,7 @@
         </w:tc>
         <w:tc>
           <w:tcPr>
-            <w:tcW w:w="2331" w:type="dxa"/>
+            <w:tcW w:w="2180" w:type="dxa"/>
             <w:gridSpan w:val="2"/>
             <w:vMerge/>
             <w:tcBorders>
@@ -18045,7 +18025,7 @@
         </w:tc>
         <w:tc>
           <w:tcPr>
-            <w:tcW w:w="1054" w:type="dxa"/>
+            <w:tcW w:w="1220" w:type="dxa"/>
             <w:tcBorders>
               <w:top w:val="nil"/>
               <w:left w:val="nil"/>
@@ -18075,13 +18055,13 @@
                 <w:sz w:val="22"/>
                 <w:lang w:eastAsia="ru-RU"/>
               </w:rPr>
-              <w:t>42.96986</w:t>
-            </w:r>
-          </w:p>
-        </w:tc>
-        <w:tc>
-          <w:tcPr>
-            <w:tcW w:w="2666" w:type="dxa"/>
+              <w:t>29.1099354</w:t>
+            </w:r>
+          </w:p>
+        </w:tc>
+        <w:tc>
+          <w:tcPr>
+            <w:tcW w:w="2560" w:type="dxa"/>
             <w:gridSpan w:val="2"/>
             <w:vMerge/>
             <w:tcBorders>
@@ -18114,7 +18094,7 @@
         </w:trPr>
         <w:tc>
           <w:tcPr>
-            <w:tcW w:w="3449" w:type="dxa"/>
+            <w:tcW w:w="3800" w:type="dxa"/>
             <w:gridSpan w:val="2"/>
             <w:tcBorders>
               <w:top w:val="single" w:sz="4" w:space="0" w:color="auto"/>
@@ -18145,13 +18125,13 @@
                 <w:sz w:val="22"/>
                 <w:lang w:eastAsia="ru-RU"/>
               </w:rPr>
-              <w:t>ИТОГО (человек/месяц) * π</w:t>
-            </w:r>
-          </w:p>
-        </w:tc>
-        <w:tc>
-          <w:tcPr>
-            <w:tcW w:w="2331" w:type="dxa"/>
+              <w:t>ИТОГО (человек/месяц) * (π+e)</w:t>
+            </w:r>
+          </w:p>
+        </w:tc>
+        <w:tc>
+          <w:tcPr>
+            <w:tcW w:w="2180" w:type="dxa"/>
             <w:gridSpan w:val="2"/>
             <w:vMerge/>
             <w:tcBorders>
@@ -18179,7 +18159,7 @@
         </w:tc>
         <w:tc>
           <w:tcPr>
-            <w:tcW w:w="1054" w:type="dxa"/>
+            <w:tcW w:w="1220" w:type="dxa"/>
             <w:tcBorders>
               <w:top w:val="nil"/>
               <w:left w:val="nil"/>
@@ -18208,13 +18188,13 @@
                 <w:sz w:val="22"/>
                 <w:lang w:eastAsia="ru-RU"/>
               </w:rPr>
-              <w:t>134.9938</w:t>
-            </w:r>
-          </w:p>
-        </w:tc>
-        <w:tc>
-          <w:tcPr>
-            <w:tcW w:w="2666" w:type="dxa"/>
+              <w:t>170.339484</w:t>
+            </w:r>
+          </w:p>
+        </w:tc>
+        <w:tc>
+          <w:tcPr>
+            <w:tcW w:w="2560" w:type="dxa"/>
             <w:gridSpan w:val="2"/>
             <w:vMerge/>
             <w:tcBorders>
@@ -18245,11 +18225,77 @@
     <w:p>
       <w:pPr>
         <w:pStyle w:val="1"/>
+      </w:pPr>
+      <w:bookmarkStart w:id="6" w:name="_Toc209704370"/>
+      <w:r>
+        <w:lastRenderedPageBreak/>
+        <w:t>Сетевая диаграмма и метод критического пути</w:t>
+      </w:r>
+    </w:p>
+    <w:p>
+      <w:pPr>
+        <w:pStyle w:val="a4"/>
         <w:rPr>
           <w:lang w:val="en-US"/>
         </w:rPr>
       </w:pPr>
-      <w:bookmarkStart w:id="6" w:name="_Toc209704370"/>
+      <w:r>
+        <w:rPr>
+          <w:noProof/>
+          <w:lang w:val="en-US"/>
+        </w:rPr>
+        <w:drawing>
+          <wp:inline distT="0" distB="0" distL="0" distR="0" wp14:anchorId="30B02775" wp14:editId="0E03A64D">
+            <wp:extent cx="6211305" cy="3233318"/>
+            <wp:effectExtent l="0" t="0" r="0" b="5715"/>
+            <wp:docPr id="2072769022" name="Рисунок 1"/>
+            <wp:cNvGraphicFramePr>
+              <a:graphicFrameLocks xmlns:a="http://schemas.openxmlformats.org/drawingml/2006/main" noChangeAspect="1"/>
+            </wp:cNvGraphicFramePr>
+            <a:graphic xmlns:a="http://schemas.openxmlformats.org/drawingml/2006/main">
+              <a:graphicData uri="http://schemas.openxmlformats.org/drawingml/2006/picture">
+                <pic:pic xmlns:pic="http://schemas.openxmlformats.org/drawingml/2006/picture">
+                  <pic:nvPicPr>
+                    <pic:cNvPr id="0" name="Picture 2"/>
+                    <pic:cNvPicPr>
+                      <a:picLocks noChangeAspect="1" noChangeArrowheads="1"/>
+                    </pic:cNvPicPr>
+                  </pic:nvPicPr>
+                  <pic:blipFill>
+                    <a:blip r:embed="rId8" cstate="print">
+                      <a:extLst>
+                        <a:ext uri="{28A0092B-C50C-407E-A947-70E740481C1C}">
+                          <a14:useLocalDpi xmlns:a14="http://schemas.microsoft.com/office/drawing/2010/main" val="0"/>
+                        </a:ext>
+                      </a:extLst>
+                    </a:blip>
+                    <a:srcRect/>
+                    <a:stretch>
+                      <a:fillRect/>
+                    </a:stretch>
+                  </pic:blipFill>
+                  <pic:spPr bwMode="auto">
+                    <a:xfrm>
+                      <a:off x="0" y="0"/>
+                      <a:ext cx="6240356" cy="3248440"/>
+                    </a:xfrm>
+                    <a:prstGeom prst="rect">
+                      <a:avLst/>
+                    </a:prstGeom>
+                    <a:noFill/>
+                  </pic:spPr>
+                </pic:pic>
+              </a:graphicData>
+            </a:graphic>
+          </wp:inline>
+        </w:drawing>
+      </w:r>
+    </w:p>
+    <w:p/>
+    <w:p>
+      <w:pPr>
+        <w:pStyle w:val="1"/>
+      </w:pPr>
       <w:r>
         <w:lastRenderedPageBreak/>
         <w:t xml:space="preserve">Метод функциональных точек и </w:t>
@@ -18414,6 +18460,7 @@
         </w:numPr>
         <w:rPr>
           <w:rFonts w:eastAsiaTheme="minorEastAsia" w:cstheme="majorBidi"/>
+          <w:lang w:val="en-US"/>
         </w:rPr>
       </w:pPr>
       <w:r>
@@ -18439,6 +18486,7 @@
         </w:numPr>
         <w:rPr>
           <w:rFonts w:eastAsiaTheme="minorEastAsia" w:cstheme="majorBidi"/>
+          <w:lang w:val="en-US"/>
         </w:rPr>
       </w:pPr>
       <w:r>
@@ -18464,6 +18512,7 @@
         </w:numPr>
         <w:rPr>
           <w:rFonts w:eastAsiaTheme="minorEastAsia" w:cstheme="majorBidi"/>
+          <w:lang w:val="en-US"/>
         </w:rPr>
       </w:pPr>
       <w:r>
@@ -18553,6 +18602,7 @@
         </w:numPr>
         <w:rPr>
           <w:rFonts w:eastAsiaTheme="minorEastAsia" w:cstheme="majorBidi"/>
+          <w:lang w:val="en-US"/>
         </w:rPr>
       </w:pPr>
       <w:r>
@@ -19865,7 +19915,6 @@
         <w:pStyle w:val="2"/>
         <w:rPr>
           <w:rFonts w:eastAsiaTheme="minorEastAsia"/>
-          <w:lang w:val="en-US"/>
         </w:rPr>
       </w:pPr>
       <w:bookmarkStart w:id="12" w:name="_Toc209704376"/>
@@ -19873,25 +19922,7 @@
         <w:rPr>
           <w:rFonts w:eastAsiaTheme="minorEastAsia"/>
         </w:rPr>
-        <w:t xml:space="preserve">Расчет количества </w:t>
-      </w:r>
-      <w:r>
-        <w:rPr>
-          <w:rFonts w:eastAsiaTheme="minorEastAsia"/>
-        </w:rPr>
-        <w:t>выровненных</w:t>
-      </w:r>
-      <w:r>
-        <w:rPr>
-          <w:rFonts w:eastAsiaTheme="minorEastAsia"/>
-        </w:rPr>
-        <w:t xml:space="preserve"> функциональных </w:t>
-      </w:r>
-      <w:r>
-        <w:rPr>
-          <w:rFonts w:eastAsiaTheme="minorEastAsia"/>
-        </w:rPr>
-        <w:t>точек (</w:t>
+        <w:t>Расчет количества выровненных функциональных точек (</w:t>
       </w:r>
       <w:r>
         <w:rPr>
@@ -19913,7 +19944,6 @@
         <w:ind w:firstLine="0"/>
         <w:rPr>
           <w:rFonts w:eastAsiaTheme="minorEastAsia" w:cstheme="majorBidi"/>
-          <w:lang w:val="en-US"/>
         </w:rPr>
       </w:pPr>
       <w:r>
@@ -19925,7 +19955,6 @@
       <w:r>
         <w:rPr>
           <w:rFonts w:eastAsiaTheme="minorEastAsia" w:cstheme="majorBidi"/>
-          <w:lang w:val="en-US"/>
         </w:rPr>
         <w:t>=</w:t>
       </w:r>
@@ -19941,7 +19970,6 @@
         <w:ind w:firstLine="0"/>
         <w:rPr>
           <w:rFonts w:eastAsiaTheme="minorEastAsia" w:cstheme="majorBidi"/>
-          <w:lang w:val="en-US"/>
         </w:rPr>
       </w:pPr>
     </w:p>
@@ -19957,13 +19985,7 @@
         <w:rPr>
           <w:rFonts w:eastAsiaTheme="minorEastAsia"/>
         </w:rPr>
-        <w:t xml:space="preserve">Размер продукта </w:t>
-      </w:r>
-      <w:r>
-        <w:rPr>
-          <w:rFonts w:eastAsiaTheme="minorEastAsia"/>
-        </w:rPr>
-        <w:t>(</w:t>
+        <w:t>Размер продукта (</w:t>
       </w:r>
       <w:r>
         <w:rPr>
@@ -20153,15 +20175,9 @@
         <w:rPr>
           <w:rFonts w:eastAsiaTheme="minorEastAsia" w:cstheme="majorBidi"/>
         </w:rPr>
-        <w:t>По</w:t>
-      </w:r>
-      <w:r>
-        <w:rPr>
-          <w:rFonts w:eastAsiaTheme="minorEastAsia" w:cstheme="majorBidi"/>
-        </w:rPr>
-        <w:t xml:space="preserve"> </w:t>
-      </w:r>
-      <w:hyperlink r:id="rId8" w:history="1">
+        <w:t xml:space="preserve">По </w:t>
+      </w:r>
+      <w:hyperlink r:id="rId9" w:history="1">
         <w:r>
           <w:rPr>
             <w:rStyle w:val="af6"/>
@@ -20174,13 +20190,7 @@
         <w:rPr>
           <w:rFonts w:eastAsiaTheme="minorEastAsia" w:cstheme="majorBidi"/>
         </w:rPr>
-        <w:t xml:space="preserve"> </w:t>
-      </w:r>
-      <w:r>
-        <w:rPr>
-          <w:rFonts w:eastAsiaTheme="minorEastAsia" w:cstheme="majorBidi"/>
-        </w:rPr>
-        <w:t>определим количество строк кода:</w:t>
+        <w:t xml:space="preserve"> определим количество строк кода:</w:t>
       </w:r>
     </w:p>
     <w:p>
@@ -20639,7 +20649,6 @@
         </w:numPr>
         <w:rPr>
           <w:rFonts w:eastAsiaTheme="minorEastAsia" w:cstheme="majorBidi"/>
-          <w:lang w:val="en-US"/>
         </w:rPr>
       </w:pPr>
       <w:r>
@@ -20678,7 +20687,6 @@
         </w:numPr>
         <w:rPr>
           <w:rFonts w:eastAsiaTheme="minorEastAsia" w:cstheme="majorBidi"/>
-          <w:lang w:val="en-US"/>
         </w:rPr>
       </w:pPr>
       <w:r>
@@ -20717,7 +20725,6 @@
         </w:numPr>
         <w:rPr>
           <w:rFonts w:eastAsiaTheme="minorEastAsia" w:cstheme="majorBidi"/>
-          <w:lang w:val="en-US"/>
         </w:rPr>
       </w:pPr>
       <w:r>
@@ -20842,7 +20849,39 @@
           <w:rFonts w:eastAsiaTheme="minorEastAsia" w:cstheme="majorBidi"/>
           <w:lang w:val="en-US"/>
         </w:rPr>
-        <w:t>SCED (сжатие расписания) = 1.00 (Nominal)</w:t>
+        <w:t>SCED (</w:t>
+      </w:r>
+      <w:proofErr w:type="spellStart"/>
+      <w:r>
+        <w:rPr>
+          <w:rFonts w:eastAsiaTheme="minorEastAsia" w:cstheme="majorBidi"/>
+          <w:lang w:val="en-US"/>
+        </w:rPr>
+        <w:t>сжатие</w:t>
+      </w:r>
+      <w:proofErr w:type="spellEnd"/>
+      <w:r>
+        <w:rPr>
+          <w:rFonts w:eastAsiaTheme="minorEastAsia" w:cstheme="majorBidi"/>
+          <w:lang w:val="en-US"/>
+        </w:rPr>
+        <w:t xml:space="preserve"> </w:t>
+      </w:r>
+      <w:proofErr w:type="spellStart"/>
+      <w:r>
+        <w:rPr>
+          <w:rFonts w:eastAsiaTheme="minorEastAsia" w:cstheme="majorBidi"/>
+          <w:lang w:val="en-US"/>
+        </w:rPr>
+        <w:t>расписания</w:t>
+      </w:r>
+      <w:proofErr w:type="spellEnd"/>
+      <w:r>
+        <w:rPr>
+          <w:rFonts w:eastAsiaTheme="minorEastAsia" w:cstheme="majorBidi"/>
+          <w:lang w:val="en-US"/>
+        </w:rPr>
+        <w:t>) = 1.00 (Nominal)</w:t>
       </w:r>
     </w:p>
     <w:p>
@@ -20863,14 +20902,32 @@
         </w:rPr>
       </w:pPr>
       <w:bookmarkStart w:id="16" w:name="_Toc209704380"/>
+      <w:proofErr w:type="spellStart"/>
       <w:r>
         <w:rPr>
           <w:rFonts w:eastAsiaTheme="minorEastAsia"/>
           <w:lang w:val="en-US"/>
         </w:rPr>
-        <w:t>Оценка трудоемкости</w:t>
+        <w:t>Оценка</w:t>
+      </w:r>
+      <w:proofErr w:type="spellEnd"/>
+      <w:r>
+        <w:rPr>
+          <w:rFonts w:eastAsiaTheme="minorEastAsia"/>
+          <w:lang w:val="en-US"/>
+        </w:rPr>
+        <w:t xml:space="preserve"> </w:t>
+      </w:r>
+      <w:proofErr w:type="spellStart"/>
+      <w:r>
+        <w:rPr>
+          <w:rFonts w:eastAsiaTheme="minorEastAsia"/>
+          <w:lang w:val="en-US"/>
+        </w:rPr>
+        <w:t>трудоемкости</w:t>
       </w:r>
       <w:bookmarkEnd w:id="16"/>
+      <w:proofErr w:type="spellEnd"/>
     </w:p>
     <w:p>
       <w:pPr>
@@ -20880,12 +20937,21 @@
           <w:lang w:val="en-US"/>
         </w:rPr>
       </w:pPr>
+      <w:proofErr w:type="spellStart"/>
       <w:r>
         <w:rPr>
           <w:rFonts w:eastAsiaTheme="minorEastAsia" w:cstheme="majorBidi"/>
           <w:lang w:val="en-US"/>
         </w:rPr>
-        <w:t xml:space="preserve">Имеем </w:t>
+        <w:t>Имеем</w:t>
+      </w:r>
+      <w:proofErr w:type="spellEnd"/>
+      <w:r>
+        <w:rPr>
+          <w:rFonts w:eastAsiaTheme="minorEastAsia" w:cstheme="majorBidi"/>
+          <w:lang w:val="en-US"/>
+        </w:rPr>
+        <w:t xml:space="preserve"> </w:t>
       </w:r>
       <w:r>
         <w:rPr>
@@ -21376,19 +21442,7 @@
         <w:rPr>
           <w:rFonts w:eastAsiaTheme="minorEastAsia" w:cstheme="majorBidi"/>
         </w:rPr>
-        <w:t xml:space="preserve">Для двух разработчиков получаем 120 </w:t>
-      </w:r>
-      <w:r>
-        <w:rPr>
-          <w:rFonts w:eastAsiaTheme="minorEastAsia" w:cstheme="majorBidi"/>
-        </w:rPr>
-        <w:t>месяцев</w:t>
-      </w:r>
-      <w:r>
-        <w:rPr>
-          <w:rFonts w:eastAsiaTheme="minorEastAsia" w:cstheme="majorBidi"/>
-        </w:rPr>
-        <w:t xml:space="preserve"> на разработчика</w:t>
+        <w:t>Для двух разработчиков получаем 120 месяцев на разработчика</w:t>
       </w:r>
     </w:p>
     <w:p>
@@ -22148,15 +22202,7 @@
         <w:t>F</w:t>
       </w:r>
       <w:r>
-        <w:t xml:space="preserve">=2 -&gt; 2 — умеренное </w:t>
-      </w:r>
-      <w:proofErr w:type="spellStart"/>
-      <w:r>
-        <w:t>переиспользование</w:t>
-      </w:r>
-      <w:proofErr w:type="spellEnd"/>
-      <w:r>
-        <w:t xml:space="preserve"> модулей.</w:t>
+        <w:t>=2 -&gt; 2 — умеренное переиспользование модулей.</w:t>
       </w:r>
     </w:p>
     <w:p>
@@ -22548,11 +22594,19 @@
         </w:rPr>
       </w:pPr>
       <w:bookmarkStart w:id="22" w:name="_Toc209704386"/>
+      <w:proofErr w:type="gramStart"/>
       <w:r>
         <w:rPr>
           <w:lang w:val="en-US"/>
         </w:rPr>
-        <w:t>Environment Complexity Factor (ECP)</w:t>
+        <w:t>Environment</w:t>
+      </w:r>
+      <w:proofErr w:type="gramEnd"/>
+      <w:r>
+        <w:rPr>
+          <w:lang w:val="en-US"/>
+        </w:rPr>
+        <w:t xml:space="preserve"> Complexity Factor (ECP)</w:t>
       </w:r>
       <w:bookmarkEnd w:id="22"/>
     </w:p>
@@ -23056,21 +23110,7 @@
         <w:rPr>
           <w:rFonts w:eastAsiaTheme="minorEastAsia" w:cstheme="majorBidi"/>
         </w:rPr>
-        <w:t xml:space="preserve"> </w:t>
-      </w:r>
-      <w:proofErr w:type="gramStart"/>
-      <w:r>
-        <w:rPr>
-          <w:rFonts w:eastAsiaTheme="minorEastAsia" w:cstheme="majorBidi"/>
-        </w:rPr>
-        <w:t>месяцев</w:t>
-      </w:r>
-      <w:proofErr w:type="gramEnd"/>
-      <w:r>
-        <w:rPr>
-          <w:rFonts w:eastAsiaTheme="minorEastAsia" w:cstheme="majorBidi"/>
-        </w:rPr>
-        <w:t xml:space="preserve"> работы для каждого разработчика</w:t>
+        <w:t xml:space="preserve"> месяцев работы для каждого разработчика</w:t>
       </w:r>
     </w:p>
     <w:p>
@@ -23168,8 +23208,8 @@
       </w:sdtContent>
     </w:sdt>
     <w:sectPr>
-      <w:footerReference w:type="default" r:id="rId9"/>
-      <w:footerReference w:type="first" r:id="rId10"/>
+      <w:footerReference w:type="default" r:id="rId10"/>
+      <w:footerReference w:type="first" r:id="rId11"/>
       <w:pgSz w:w="11906" w:h="16838"/>
       <w:pgMar w:top="1134" w:right="567" w:bottom="1134" w:left="1701" w:header="709" w:footer="709" w:gutter="0"/>
       <w:cols w:space="708"/>

</xml_diff>